<commit_message>
Added inp fact table
</commit_message>
<xml_diff>
--- a/Protocols/ManRoh.docx
+++ b/Protocols/ManRoh.docx
@@ -234,8 +234,6 @@
           <w:sz w:val="28"/>
         </w:rPr>
       </w:pPr>
-      <w:bookmarkStart w:id="1" w:name="_GoBack"/>
-      <w:bookmarkEnd w:id="1"/>
     </w:p>
     <w:p>
       <w:pPr>
@@ -361,21 +359,12 @@
           <w:sz w:val="28"/>
         </w:rPr>
       </w:pPr>
-      <w:proofErr w:type="spellStart"/>
-      <w:r>
-        <w:rPr>
-          <w:rFonts w:ascii="Times New Roman" w:eastAsia="Calibri" w:hAnsi="Times New Roman" w:cs="Times New Roman"/>
-          <w:sz w:val="28"/>
-        </w:rPr>
-        <w:t>Маняк</w:t>
-      </w:r>
-      <w:proofErr w:type="spellEnd"/>
-      <w:r>
-        <w:rPr>
-          <w:rFonts w:ascii="Times New Roman" w:eastAsia="Calibri" w:hAnsi="Times New Roman" w:cs="Times New Roman"/>
-          <w:sz w:val="28"/>
-        </w:rPr>
-        <w:t xml:space="preserve"> Ю.В.</w:t>
+      <w:r>
+        <w:rPr>
+          <w:rFonts w:ascii="Times New Roman" w:eastAsia="Calibri" w:hAnsi="Times New Roman" w:cs="Times New Roman"/>
+          <w:sz w:val="28"/>
+        </w:rPr>
+        <w:t>Маняк Ю.В.</w:t>
       </w:r>
     </w:p>
     <w:p>
@@ -428,37 +417,12 @@
           <w:sz w:val="28"/>
         </w:rPr>
       </w:pPr>
-      <w:proofErr w:type="spellStart"/>
-      <w:r>
-        <w:rPr>
-          <w:rFonts w:ascii="Times New Roman" w:eastAsia="Calibri" w:hAnsi="Times New Roman" w:cs="Times New Roman"/>
-          <w:sz w:val="28"/>
-        </w:rPr>
-        <w:t>ст.в</w:t>
-      </w:r>
-      <w:proofErr w:type="spellEnd"/>
-      <w:r>
-        <w:rPr>
-          <w:rFonts w:ascii="Times New Roman" w:eastAsia="Calibri" w:hAnsi="Times New Roman" w:cs="Times New Roman"/>
-          <w:sz w:val="28"/>
-        </w:rPr>
-        <w:t xml:space="preserve">. </w:t>
-      </w:r>
-      <w:proofErr w:type="spellStart"/>
-      <w:r>
-        <w:rPr>
-          <w:rFonts w:ascii="Times New Roman" w:eastAsia="Calibri" w:hAnsi="Times New Roman" w:cs="Times New Roman"/>
-          <w:sz w:val="28"/>
-        </w:rPr>
-        <w:t>к.т.н</w:t>
-      </w:r>
-      <w:proofErr w:type="spellEnd"/>
-      <w:r>
-        <w:rPr>
-          <w:rFonts w:ascii="Times New Roman" w:eastAsia="Calibri" w:hAnsi="Times New Roman" w:cs="Times New Roman"/>
-          <w:sz w:val="28"/>
-        </w:rPr>
-        <w:t>.</w:t>
+      <w:r>
+        <w:rPr>
+          <w:rFonts w:ascii="Times New Roman" w:eastAsia="Calibri" w:hAnsi="Times New Roman" w:cs="Times New Roman"/>
+          <w:sz w:val="28"/>
+        </w:rPr>
+        <w:t>ст.в. к.т.н.</w:t>
       </w:r>
       <w:r>
         <w:rPr>
@@ -555,7 +519,1381 @@
         <w:br w:type="page"/>
       </w:r>
     </w:p>
-    <w:p/>
+    <w:p>
+      <w:pPr>
+        <w:rPr>
+          <w:rFonts w:ascii="Times New Roman" w:hAnsi="Times New Roman" w:cs="Times New Roman"/>
+          <w:sz w:val="28"/>
+          <w:szCs w:val="28"/>
+        </w:rPr>
+      </w:pPr>
+      <w:r>
+        <w:rPr>
+          <w:rFonts w:ascii="Times New Roman" w:hAnsi="Times New Roman" w:cs="Times New Roman"/>
+          <w:sz w:val="28"/>
+          <w:szCs w:val="28"/>
+        </w:rPr>
+        <w:lastRenderedPageBreak/>
+        <w:t>Вхідна інформація</w:t>
+      </w:r>
+    </w:p>
+    <w:p>
+      <w:pPr>
+        <w:rPr>
+          <w:rFonts w:ascii="Times New Roman" w:hAnsi="Times New Roman" w:cs="Times New Roman"/>
+          <w:sz w:val="28"/>
+          <w:szCs w:val="28"/>
+        </w:rPr>
+      </w:pPr>
+    </w:p>
+    <w:p>
+      <w:pPr>
+        <w:rPr>
+          <w:rFonts w:ascii="Times New Roman" w:hAnsi="Times New Roman" w:cs="Times New Roman"/>
+          <w:sz w:val="28"/>
+          <w:szCs w:val="28"/>
+        </w:rPr>
+      </w:pPr>
+      <w:r>
+        <w:rPr>
+          <w:rFonts w:ascii="Times New Roman" w:hAnsi="Times New Roman" w:cs="Times New Roman"/>
+          <w:sz w:val="28"/>
+          <w:szCs w:val="28"/>
+        </w:rPr>
+        <w:t>Табл. 1 – МТ неконтрольованих (зовнішніх факторів)</w:t>
+      </w:r>
+    </w:p>
+    <w:tbl>
+      <w:tblPr>
+        <w:tblW w:w="5000" w:type="pct"/>
+        <w:tblBorders>
+          <w:top w:val="single" w:sz="4" w:space="0" w:color="auto"/>
+          <w:left w:val="single" w:sz="4" w:space="0" w:color="auto"/>
+          <w:bottom w:val="single" w:sz="4" w:space="0" w:color="auto"/>
+          <w:right w:val="single" w:sz="4" w:space="0" w:color="auto"/>
+          <w:insideH w:val="single" w:sz="4" w:space="0" w:color="auto"/>
+          <w:insideV w:val="single" w:sz="4" w:space="0" w:color="auto"/>
+        </w:tblBorders>
+        <w:tblLook w:val="04A0" w:firstRow="1" w:lastRow="0" w:firstColumn="1" w:lastColumn="0" w:noHBand="0" w:noVBand="1"/>
+      </w:tblPr>
+      <w:tblGrid>
+        <w:gridCol w:w="1796"/>
+        <w:gridCol w:w="1770"/>
+        <w:gridCol w:w="1414"/>
+        <w:gridCol w:w="2111"/>
+        <w:gridCol w:w="1347"/>
+        <w:gridCol w:w="1417"/>
+      </w:tblGrid>
+      <w:tr>
+        <w:trPr>
+          <w:trHeight w:val="1872"/>
+        </w:trPr>
+        <w:tc>
+          <w:tcPr>
+            <w:tcW w:w="833" w:type="pct"/>
+            <w:shd w:val="clear" w:color="auto" w:fill="auto"/>
+            <w:noWrap/>
+            <w:hideMark/>
+          </w:tcPr>
+          <w:p>
+            <w:pPr>
+              <w:spacing w:after="0" w:line="240" w:lineRule="auto"/>
+              <w:jc w:val="center"/>
+              <w:rPr>
+                <w:rFonts w:ascii="Calibri" w:eastAsia="Times New Roman" w:hAnsi="Calibri" w:cs="Times New Roman"/>
+                <w:b/>
+                <w:bCs/>
+                <w:color w:val="000000"/>
+                <w:sz w:val="28"/>
+                <w:szCs w:val="28"/>
+                <w:lang w:eastAsia="uk-UA"/>
+              </w:rPr>
+            </w:pPr>
+            <w:r>
+              <w:rPr>
+                <w:rFonts w:ascii="Calibri" w:eastAsia="Times New Roman" w:hAnsi="Calibri" w:cs="Times New Roman"/>
+                <w:b/>
+                <w:bCs/>
+                <w:color w:val="000000"/>
+                <w:sz w:val="28"/>
+                <w:szCs w:val="28"/>
+                <w:lang w:eastAsia="uk-UA"/>
+              </w:rPr>
+              <w:t xml:space="preserve">1. </w:t>
+            </w:r>
+            <w:r>
+              <w:rPr>
+                <w:rFonts w:ascii="Calibri" w:eastAsia="Times New Roman" w:hAnsi="Calibri" w:cs="Times New Roman"/>
+                <w:b/>
+                <w:bCs/>
+                <w:color w:val="000000"/>
+                <w:sz w:val="28"/>
+                <w:szCs w:val="28"/>
+                <w:lang w:eastAsia="uk-UA"/>
+              </w:rPr>
+              <w:t>Основні покупці остаточної продукції</w:t>
+            </w:r>
+          </w:p>
+        </w:tc>
+        <w:tc>
+          <w:tcPr>
+            <w:tcW w:w="833" w:type="pct"/>
+            <w:shd w:val="clear" w:color="auto" w:fill="auto"/>
+            <w:noWrap/>
+            <w:hideMark/>
+          </w:tcPr>
+          <w:p>
+            <w:pPr>
+              <w:spacing w:after="0" w:line="240" w:lineRule="auto"/>
+              <w:jc w:val="center"/>
+              <w:rPr>
+                <w:rFonts w:ascii="Calibri" w:eastAsia="Times New Roman" w:hAnsi="Calibri" w:cs="Times New Roman"/>
+                <w:b/>
+                <w:bCs/>
+                <w:color w:val="000000"/>
+                <w:sz w:val="28"/>
+                <w:szCs w:val="28"/>
+                <w:lang w:eastAsia="uk-UA"/>
+              </w:rPr>
+            </w:pPr>
+            <w:r>
+              <w:rPr>
+                <w:rFonts w:ascii="Calibri" w:eastAsia="Times New Roman" w:hAnsi="Calibri" w:cs="Times New Roman"/>
+                <w:b/>
+                <w:bCs/>
+                <w:color w:val="000000"/>
+                <w:sz w:val="28"/>
+                <w:szCs w:val="28"/>
+                <w:lang w:eastAsia="uk-UA"/>
+              </w:rPr>
+              <w:t xml:space="preserve">2. </w:t>
+            </w:r>
+            <w:r>
+              <w:rPr>
+                <w:rFonts w:ascii="Calibri" w:eastAsia="Times New Roman" w:hAnsi="Calibri" w:cs="Times New Roman"/>
+                <w:b/>
+                <w:bCs/>
+                <w:color w:val="000000"/>
+                <w:sz w:val="28"/>
+                <w:szCs w:val="28"/>
+                <w:lang w:eastAsia="uk-UA"/>
+              </w:rPr>
+              <w:t>Основний імпортувальник сировини</w:t>
+            </w:r>
+          </w:p>
+        </w:tc>
+        <w:tc>
+          <w:tcPr>
+            <w:tcW w:w="833" w:type="pct"/>
+            <w:shd w:val="clear" w:color="auto" w:fill="auto"/>
+            <w:noWrap/>
+            <w:hideMark/>
+          </w:tcPr>
+          <w:p>
+            <w:pPr>
+              <w:spacing w:after="0" w:line="240" w:lineRule="auto"/>
+              <w:jc w:val="center"/>
+              <w:rPr>
+                <w:rFonts w:ascii="Calibri" w:eastAsia="Times New Roman" w:hAnsi="Calibri" w:cs="Times New Roman"/>
+                <w:b/>
+                <w:bCs/>
+                <w:color w:val="000000"/>
+                <w:sz w:val="28"/>
+                <w:szCs w:val="28"/>
+                <w:lang w:eastAsia="uk-UA"/>
+              </w:rPr>
+            </w:pPr>
+            <w:r>
+              <w:rPr>
+                <w:rFonts w:ascii="Calibri" w:eastAsia="Times New Roman" w:hAnsi="Calibri" w:cs="Times New Roman"/>
+                <w:b/>
+                <w:bCs/>
+                <w:color w:val="000000"/>
+                <w:sz w:val="28"/>
+                <w:szCs w:val="28"/>
+                <w:lang w:eastAsia="uk-UA"/>
+              </w:rPr>
+              <w:t xml:space="preserve">3. </w:t>
+            </w:r>
+            <w:r>
+              <w:rPr>
+                <w:rFonts w:ascii="Calibri" w:eastAsia="Times New Roman" w:hAnsi="Calibri" w:cs="Times New Roman"/>
+                <w:b/>
+                <w:bCs/>
+                <w:color w:val="000000"/>
+                <w:sz w:val="28"/>
+                <w:szCs w:val="28"/>
+                <w:lang w:eastAsia="uk-UA"/>
+              </w:rPr>
+              <w:t>Статус бойових дій в регіоні</w:t>
+            </w:r>
+          </w:p>
+        </w:tc>
+        <w:tc>
+          <w:tcPr>
+            <w:tcW w:w="833" w:type="pct"/>
+            <w:shd w:val="clear" w:color="auto" w:fill="auto"/>
+            <w:noWrap/>
+            <w:hideMark/>
+          </w:tcPr>
+          <w:p>
+            <w:pPr>
+              <w:spacing w:after="0" w:line="240" w:lineRule="auto"/>
+              <w:jc w:val="center"/>
+              <w:rPr>
+                <w:rFonts w:ascii="Calibri" w:eastAsia="Times New Roman" w:hAnsi="Calibri" w:cs="Times New Roman"/>
+                <w:b/>
+                <w:bCs/>
+                <w:color w:val="000000"/>
+                <w:sz w:val="28"/>
+                <w:szCs w:val="28"/>
+                <w:lang w:eastAsia="uk-UA"/>
+              </w:rPr>
+            </w:pPr>
+            <w:r>
+              <w:rPr>
+                <w:rFonts w:ascii="Calibri" w:eastAsia="Times New Roman" w:hAnsi="Calibri" w:cs="Times New Roman"/>
+                <w:b/>
+                <w:bCs/>
+                <w:color w:val="000000"/>
+                <w:sz w:val="28"/>
+                <w:szCs w:val="28"/>
+                <w:lang w:eastAsia="uk-UA"/>
+              </w:rPr>
+              <w:t xml:space="preserve">4. </w:t>
+            </w:r>
+            <w:r>
+              <w:rPr>
+                <w:rFonts w:ascii="Calibri" w:eastAsia="Times New Roman" w:hAnsi="Calibri" w:cs="Times New Roman"/>
+                <w:b/>
+                <w:bCs/>
+                <w:color w:val="000000"/>
+                <w:sz w:val="28"/>
+                <w:szCs w:val="28"/>
+                <w:lang w:eastAsia="uk-UA"/>
+              </w:rPr>
+              <w:t>Стан внутрішньої сировинної бази</w:t>
+            </w:r>
+          </w:p>
+        </w:tc>
+        <w:tc>
+          <w:tcPr>
+            <w:tcW w:w="833" w:type="pct"/>
+            <w:shd w:val="clear" w:color="auto" w:fill="auto"/>
+            <w:noWrap/>
+            <w:hideMark/>
+          </w:tcPr>
+          <w:p>
+            <w:pPr>
+              <w:spacing w:after="0" w:line="240" w:lineRule="auto"/>
+              <w:jc w:val="center"/>
+              <w:rPr>
+                <w:rFonts w:ascii="Calibri" w:eastAsia="Times New Roman" w:hAnsi="Calibri" w:cs="Times New Roman"/>
+                <w:b/>
+                <w:bCs/>
+                <w:color w:val="000000"/>
+                <w:sz w:val="28"/>
+                <w:szCs w:val="28"/>
+                <w:lang w:eastAsia="uk-UA"/>
+              </w:rPr>
+            </w:pPr>
+            <w:r>
+              <w:rPr>
+                <w:rFonts w:ascii="Calibri" w:eastAsia="Times New Roman" w:hAnsi="Calibri" w:cs="Times New Roman"/>
+                <w:b/>
+                <w:bCs/>
+                <w:color w:val="000000"/>
+                <w:sz w:val="28"/>
+                <w:szCs w:val="28"/>
+                <w:lang w:eastAsia="uk-UA"/>
+              </w:rPr>
+              <w:t xml:space="preserve">5. </w:t>
+            </w:r>
+            <w:r>
+              <w:rPr>
+                <w:rFonts w:ascii="Calibri" w:eastAsia="Times New Roman" w:hAnsi="Calibri" w:cs="Times New Roman"/>
+                <w:b/>
+                <w:bCs/>
+                <w:color w:val="000000"/>
+                <w:sz w:val="28"/>
+                <w:szCs w:val="28"/>
+                <w:lang w:eastAsia="uk-UA"/>
+              </w:rPr>
+              <w:t>Середній вік робочої сили</w:t>
+            </w:r>
+          </w:p>
+        </w:tc>
+        <w:tc>
+          <w:tcPr>
+            <w:tcW w:w="833" w:type="pct"/>
+            <w:shd w:val="clear" w:color="auto" w:fill="auto"/>
+            <w:noWrap/>
+            <w:hideMark/>
+          </w:tcPr>
+          <w:p>
+            <w:pPr>
+              <w:spacing w:after="0" w:line="240" w:lineRule="auto"/>
+              <w:jc w:val="center"/>
+              <w:rPr>
+                <w:rFonts w:ascii="Calibri" w:eastAsia="Times New Roman" w:hAnsi="Calibri" w:cs="Times New Roman"/>
+                <w:b/>
+                <w:bCs/>
+                <w:color w:val="000000"/>
+                <w:sz w:val="28"/>
+                <w:szCs w:val="28"/>
+                <w:lang w:eastAsia="uk-UA"/>
+              </w:rPr>
+            </w:pPr>
+            <w:r>
+              <w:rPr>
+                <w:rFonts w:ascii="Calibri" w:eastAsia="Times New Roman" w:hAnsi="Calibri" w:cs="Times New Roman"/>
+                <w:b/>
+                <w:bCs/>
+                <w:color w:val="000000"/>
+                <w:sz w:val="28"/>
+                <w:szCs w:val="28"/>
+                <w:lang w:eastAsia="uk-UA"/>
+              </w:rPr>
+              <w:t xml:space="preserve">6. </w:t>
+            </w:r>
+            <w:r>
+              <w:rPr>
+                <w:rFonts w:ascii="Calibri" w:eastAsia="Times New Roman" w:hAnsi="Calibri" w:cs="Times New Roman"/>
+                <w:b/>
+                <w:bCs/>
+                <w:color w:val="000000"/>
+                <w:sz w:val="28"/>
+                <w:szCs w:val="28"/>
+                <w:lang w:eastAsia="uk-UA"/>
+              </w:rPr>
+              <w:t>Рівень кваліфікації фахівців</w:t>
+            </w:r>
+          </w:p>
+        </w:tc>
+      </w:tr>
+      <w:tr>
+        <w:trPr>
+          <w:trHeight w:val="300"/>
+        </w:trPr>
+        <w:tc>
+          <w:tcPr>
+            <w:tcW w:w="833" w:type="pct"/>
+            <w:shd w:val="clear" w:color="auto" w:fill="auto"/>
+            <w:noWrap/>
+            <w:vAlign w:val="center"/>
+            <w:hideMark/>
+          </w:tcPr>
+          <w:p>
+            <w:pPr>
+              <w:spacing w:after="0" w:line="240" w:lineRule="auto"/>
+              <w:jc w:val="center"/>
+              <w:rPr>
+                <w:rFonts w:ascii="Calibri" w:eastAsia="Times New Roman" w:hAnsi="Calibri" w:cs="Times New Roman"/>
+                <w:color w:val="000000"/>
+                <w:lang w:eastAsia="uk-UA"/>
+              </w:rPr>
+            </w:pPr>
+            <w:r>
+              <w:rPr>
+                <w:rFonts w:ascii="Calibri" w:eastAsia="Times New Roman" w:hAnsi="Calibri" w:cs="Times New Roman"/>
+                <w:color w:val="000000"/>
+                <w:lang w:eastAsia="uk-UA"/>
+              </w:rPr>
+              <w:t xml:space="preserve">1.1 </w:t>
+            </w:r>
+            <w:r>
+              <w:rPr>
+                <w:rFonts w:ascii="Calibri" w:eastAsia="Times New Roman" w:hAnsi="Calibri" w:cs="Times New Roman"/>
+                <w:color w:val="000000"/>
+                <w:lang w:eastAsia="uk-UA"/>
+              </w:rPr>
+              <w:t>Внутрішні агенти</w:t>
+            </w:r>
+          </w:p>
+        </w:tc>
+        <w:tc>
+          <w:tcPr>
+            <w:tcW w:w="833" w:type="pct"/>
+            <w:shd w:val="clear" w:color="auto" w:fill="auto"/>
+            <w:noWrap/>
+            <w:vAlign w:val="center"/>
+            <w:hideMark/>
+          </w:tcPr>
+          <w:p>
+            <w:pPr>
+              <w:spacing w:after="0" w:line="240" w:lineRule="auto"/>
+              <w:jc w:val="center"/>
+              <w:rPr>
+                <w:rFonts w:ascii="Calibri" w:eastAsia="Times New Roman" w:hAnsi="Calibri" w:cs="Times New Roman"/>
+                <w:color w:val="000000"/>
+                <w:lang w:eastAsia="uk-UA"/>
+              </w:rPr>
+            </w:pPr>
+            <w:r>
+              <w:rPr>
+                <w:rFonts w:ascii="Calibri" w:eastAsia="Times New Roman" w:hAnsi="Calibri" w:cs="Times New Roman"/>
+                <w:color w:val="000000"/>
+                <w:lang w:eastAsia="uk-UA"/>
+              </w:rPr>
+              <w:t xml:space="preserve">2.1 </w:t>
+            </w:r>
+            <w:r>
+              <w:rPr>
+                <w:rFonts w:ascii="Calibri" w:eastAsia="Times New Roman" w:hAnsi="Calibri" w:cs="Times New Roman"/>
+                <w:color w:val="000000"/>
+                <w:lang w:eastAsia="uk-UA"/>
+              </w:rPr>
+              <w:t>Використання власної сировини</w:t>
+            </w:r>
+          </w:p>
+        </w:tc>
+        <w:tc>
+          <w:tcPr>
+            <w:tcW w:w="833" w:type="pct"/>
+            <w:shd w:val="clear" w:color="auto" w:fill="auto"/>
+            <w:noWrap/>
+            <w:vAlign w:val="center"/>
+            <w:hideMark/>
+          </w:tcPr>
+          <w:p>
+            <w:pPr>
+              <w:spacing w:after="0" w:line="240" w:lineRule="auto"/>
+              <w:jc w:val="center"/>
+              <w:rPr>
+                <w:rFonts w:ascii="Calibri" w:eastAsia="Times New Roman" w:hAnsi="Calibri" w:cs="Times New Roman"/>
+                <w:color w:val="000000"/>
+                <w:lang w:eastAsia="uk-UA"/>
+              </w:rPr>
+            </w:pPr>
+            <w:r>
+              <w:rPr>
+                <w:rFonts w:ascii="Calibri" w:eastAsia="Times New Roman" w:hAnsi="Calibri" w:cs="Times New Roman"/>
+                <w:color w:val="000000"/>
+                <w:lang w:eastAsia="uk-UA"/>
+              </w:rPr>
+              <w:t xml:space="preserve">3.1 </w:t>
+            </w:r>
+            <w:r>
+              <w:rPr>
+                <w:rFonts w:ascii="Calibri" w:eastAsia="Times New Roman" w:hAnsi="Calibri" w:cs="Times New Roman"/>
+                <w:color w:val="000000"/>
+                <w:lang w:eastAsia="uk-UA"/>
+              </w:rPr>
+              <w:t>Активні</w:t>
+            </w:r>
+          </w:p>
+        </w:tc>
+        <w:tc>
+          <w:tcPr>
+            <w:tcW w:w="833" w:type="pct"/>
+            <w:shd w:val="clear" w:color="auto" w:fill="auto"/>
+            <w:noWrap/>
+            <w:vAlign w:val="center"/>
+            <w:hideMark/>
+          </w:tcPr>
+          <w:p>
+            <w:pPr>
+              <w:spacing w:after="0" w:line="240" w:lineRule="auto"/>
+              <w:jc w:val="center"/>
+              <w:rPr>
+                <w:rFonts w:ascii="Calibri" w:eastAsia="Times New Roman" w:hAnsi="Calibri" w:cs="Times New Roman"/>
+                <w:color w:val="000000"/>
+                <w:lang w:eastAsia="uk-UA"/>
+              </w:rPr>
+            </w:pPr>
+            <w:r>
+              <w:rPr>
+                <w:rFonts w:ascii="Calibri" w:eastAsia="Times New Roman" w:hAnsi="Calibri" w:cs="Times New Roman"/>
+                <w:color w:val="000000"/>
+                <w:lang w:eastAsia="uk-UA"/>
+              </w:rPr>
+              <w:t xml:space="preserve">4.1 </w:t>
+            </w:r>
+            <w:r>
+              <w:rPr>
+                <w:rFonts w:ascii="Calibri" w:eastAsia="Times New Roman" w:hAnsi="Calibri" w:cs="Times New Roman"/>
+                <w:color w:val="000000"/>
+                <w:lang w:eastAsia="uk-UA"/>
+              </w:rPr>
+              <w:t>Запаси, близькі до виснаження</w:t>
+            </w:r>
+          </w:p>
+        </w:tc>
+        <w:tc>
+          <w:tcPr>
+            <w:tcW w:w="833" w:type="pct"/>
+            <w:shd w:val="clear" w:color="auto" w:fill="auto"/>
+            <w:noWrap/>
+            <w:vAlign w:val="center"/>
+            <w:hideMark/>
+          </w:tcPr>
+          <w:p>
+            <w:pPr>
+              <w:spacing w:after="0" w:line="240" w:lineRule="auto"/>
+              <w:jc w:val="center"/>
+              <w:rPr>
+                <w:rFonts w:ascii="Calibri" w:eastAsia="Times New Roman" w:hAnsi="Calibri" w:cs="Times New Roman"/>
+                <w:color w:val="000000"/>
+                <w:lang w:eastAsia="uk-UA"/>
+              </w:rPr>
+            </w:pPr>
+            <w:r>
+              <w:rPr>
+                <w:rFonts w:ascii="Calibri" w:eastAsia="Times New Roman" w:hAnsi="Calibri" w:cs="Times New Roman"/>
+                <w:color w:val="000000"/>
+                <w:lang w:eastAsia="uk-UA"/>
+              </w:rPr>
+              <w:t xml:space="preserve">5.1 </w:t>
+            </w:r>
+            <w:r>
+              <w:rPr>
+                <w:rFonts w:ascii="Calibri" w:eastAsia="Times New Roman" w:hAnsi="Calibri" w:cs="Times New Roman"/>
+                <w:color w:val="000000"/>
+                <w:lang w:eastAsia="uk-UA"/>
+              </w:rPr>
+              <w:t>до 25</w:t>
+            </w:r>
+          </w:p>
+        </w:tc>
+        <w:tc>
+          <w:tcPr>
+            <w:tcW w:w="833" w:type="pct"/>
+            <w:shd w:val="clear" w:color="auto" w:fill="auto"/>
+            <w:noWrap/>
+            <w:vAlign w:val="center"/>
+            <w:hideMark/>
+          </w:tcPr>
+          <w:p>
+            <w:pPr>
+              <w:spacing w:after="0" w:line="240" w:lineRule="auto"/>
+              <w:jc w:val="center"/>
+              <w:rPr>
+                <w:rFonts w:ascii="Calibri" w:eastAsia="Times New Roman" w:hAnsi="Calibri" w:cs="Times New Roman"/>
+                <w:color w:val="000000"/>
+                <w:lang w:eastAsia="uk-UA"/>
+              </w:rPr>
+            </w:pPr>
+            <w:r>
+              <w:rPr>
+                <w:rFonts w:ascii="Calibri" w:eastAsia="Times New Roman" w:hAnsi="Calibri" w:cs="Times New Roman"/>
+                <w:color w:val="000000"/>
+                <w:lang w:eastAsia="uk-UA"/>
+              </w:rPr>
+              <w:t xml:space="preserve">6.1 </w:t>
+            </w:r>
+            <w:r>
+              <w:rPr>
+                <w:rFonts w:ascii="Calibri" w:eastAsia="Times New Roman" w:hAnsi="Calibri" w:cs="Times New Roman"/>
+                <w:color w:val="000000"/>
+                <w:lang w:eastAsia="uk-UA"/>
+              </w:rPr>
+              <w:t>Низький</w:t>
+            </w:r>
+          </w:p>
+        </w:tc>
+      </w:tr>
+      <w:tr>
+        <w:trPr>
+          <w:trHeight w:val="300"/>
+        </w:trPr>
+        <w:tc>
+          <w:tcPr>
+            <w:tcW w:w="833" w:type="pct"/>
+            <w:shd w:val="clear" w:color="auto" w:fill="auto"/>
+            <w:noWrap/>
+            <w:vAlign w:val="center"/>
+            <w:hideMark/>
+          </w:tcPr>
+          <w:p>
+            <w:pPr>
+              <w:spacing w:after="0" w:line="240" w:lineRule="auto"/>
+              <w:jc w:val="center"/>
+              <w:rPr>
+                <w:rFonts w:ascii="Calibri" w:eastAsia="Times New Roman" w:hAnsi="Calibri" w:cs="Times New Roman"/>
+                <w:color w:val="000000"/>
+                <w:lang w:eastAsia="uk-UA"/>
+              </w:rPr>
+            </w:pPr>
+            <w:r>
+              <w:rPr>
+                <w:rFonts w:ascii="Calibri" w:eastAsia="Times New Roman" w:hAnsi="Calibri" w:cs="Times New Roman"/>
+                <w:color w:val="000000"/>
+                <w:lang w:eastAsia="uk-UA"/>
+              </w:rPr>
+              <w:t xml:space="preserve">1.2 </w:t>
+            </w:r>
+            <w:r>
+              <w:rPr>
+                <w:rFonts w:ascii="Calibri" w:eastAsia="Times New Roman" w:hAnsi="Calibri" w:cs="Times New Roman"/>
+                <w:color w:val="000000"/>
+                <w:lang w:eastAsia="uk-UA"/>
+              </w:rPr>
+              <w:t>Країни ЄС</w:t>
+            </w:r>
+          </w:p>
+        </w:tc>
+        <w:tc>
+          <w:tcPr>
+            <w:tcW w:w="833" w:type="pct"/>
+            <w:shd w:val="clear" w:color="auto" w:fill="auto"/>
+            <w:noWrap/>
+            <w:vAlign w:val="center"/>
+            <w:hideMark/>
+          </w:tcPr>
+          <w:p>
+            <w:pPr>
+              <w:spacing w:after="0" w:line="240" w:lineRule="auto"/>
+              <w:jc w:val="center"/>
+              <w:rPr>
+                <w:rFonts w:ascii="Calibri" w:eastAsia="Times New Roman" w:hAnsi="Calibri" w:cs="Times New Roman"/>
+                <w:color w:val="000000"/>
+                <w:lang w:eastAsia="uk-UA"/>
+              </w:rPr>
+            </w:pPr>
+            <w:r>
+              <w:rPr>
+                <w:rFonts w:ascii="Calibri" w:eastAsia="Times New Roman" w:hAnsi="Calibri" w:cs="Times New Roman"/>
+                <w:color w:val="000000"/>
+                <w:lang w:eastAsia="uk-UA"/>
+              </w:rPr>
+              <w:t xml:space="preserve">2.2 </w:t>
+            </w:r>
+            <w:r>
+              <w:rPr>
+                <w:rFonts w:ascii="Calibri" w:eastAsia="Times New Roman" w:hAnsi="Calibri" w:cs="Times New Roman"/>
+                <w:color w:val="000000"/>
+                <w:lang w:eastAsia="uk-UA"/>
+              </w:rPr>
+              <w:t>Країни Близького Сходу</w:t>
+            </w:r>
+          </w:p>
+        </w:tc>
+        <w:tc>
+          <w:tcPr>
+            <w:tcW w:w="833" w:type="pct"/>
+            <w:shd w:val="clear" w:color="auto" w:fill="auto"/>
+            <w:noWrap/>
+            <w:vAlign w:val="center"/>
+            <w:hideMark/>
+          </w:tcPr>
+          <w:p>
+            <w:pPr>
+              <w:spacing w:after="0" w:line="240" w:lineRule="auto"/>
+              <w:jc w:val="center"/>
+              <w:rPr>
+                <w:rFonts w:ascii="Calibri" w:eastAsia="Times New Roman" w:hAnsi="Calibri" w:cs="Times New Roman"/>
+                <w:color w:val="000000"/>
+                <w:lang w:eastAsia="uk-UA"/>
+              </w:rPr>
+            </w:pPr>
+            <w:r>
+              <w:rPr>
+                <w:rFonts w:ascii="Calibri" w:eastAsia="Times New Roman" w:hAnsi="Calibri" w:cs="Times New Roman"/>
+                <w:color w:val="000000"/>
+                <w:lang w:eastAsia="uk-UA"/>
+              </w:rPr>
+              <w:t xml:space="preserve">3.2 </w:t>
+            </w:r>
+            <w:r>
+              <w:rPr>
+                <w:rFonts w:ascii="Calibri" w:eastAsia="Times New Roman" w:hAnsi="Calibri" w:cs="Times New Roman"/>
+                <w:color w:val="000000"/>
+                <w:lang w:eastAsia="uk-UA"/>
+              </w:rPr>
+              <w:t>Припинені (контроль території)</w:t>
+            </w:r>
+          </w:p>
+        </w:tc>
+        <w:tc>
+          <w:tcPr>
+            <w:tcW w:w="833" w:type="pct"/>
+            <w:shd w:val="clear" w:color="auto" w:fill="auto"/>
+            <w:noWrap/>
+            <w:vAlign w:val="center"/>
+            <w:hideMark/>
+          </w:tcPr>
+          <w:p>
+            <w:pPr>
+              <w:spacing w:after="0" w:line="240" w:lineRule="auto"/>
+              <w:jc w:val="center"/>
+              <w:rPr>
+                <w:rFonts w:ascii="Calibri" w:eastAsia="Times New Roman" w:hAnsi="Calibri" w:cs="Times New Roman"/>
+                <w:color w:val="000000"/>
+                <w:lang w:eastAsia="uk-UA"/>
+              </w:rPr>
+            </w:pPr>
+            <w:r>
+              <w:rPr>
+                <w:rFonts w:ascii="Calibri" w:eastAsia="Times New Roman" w:hAnsi="Calibri" w:cs="Times New Roman"/>
+                <w:color w:val="000000"/>
+                <w:lang w:eastAsia="uk-UA"/>
+              </w:rPr>
+              <w:t xml:space="preserve">4.2 </w:t>
+            </w:r>
+            <w:r>
+              <w:rPr>
+                <w:rFonts w:ascii="Calibri" w:eastAsia="Times New Roman" w:hAnsi="Calibri" w:cs="Times New Roman"/>
+                <w:color w:val="000000"/>
+                <w:lang w:eastAsia="uk-UA"/>
+              </w:rPr>
+              <w:t>Достатні запаси при низькому рівні розробки родовищ</w:t>
+            </w:r>
+          </w:p>
+        </w:tc>
+        <w:tc>
+          <w:tcPr>
+            <w:tcW w:w="833" w:type="pct"/>
+            <w:shd w:val="clear" w:color="auto" w:fill="auto"/>
+            <w:noWrap/>
+            <w:vAlign w:val="center"/>
+            <w:hideMark/>
+          </w:tcPr>
+          <w:p>
+            <w:pPr>
+              <w:spacing w:after="0" w:line="240" w:lineRule="auto"/>
+              <w:jc w:val="center"/>
+              <w:rPr>
+                <w:rFonts w:ascii="Calibri" w:eastAsia="Times New Roman" w:hAnsi="Calibri" w:cs="Times New Roman"/>
+                <w:color w:val="000000"/>
+                <w:lang w:eastAsia="uk-UA"/>
+              </w:rPr>
+            </w:pPr>
+            <w:r>
+              <w:rPr>
+                <w:rFonts w:ascii="Calibri" w:eastAsia="Times New Roman" w:hAnsi="Calibri" w:cs="Times New Roman"/>
+                <w:color w:val="000000"/>
+                <w:lang w:eastAsia="uk-UA"/>
+              </w:rPr>
+              <w:t xml:space="preserve">5.2 </w:t>
+            </w:r>
+            <w:r>
+              <w:rPr>
+                <w:rFonts w:ascii="Calibri" w:eastAsia="Times New Roman" w:hAnsi="Calibri" w:cs="Times New Roman"/>
+                <w:color w:val="000000"/>
+                <w:lang w:eastAsia="uk-UA"/>
+              </w:rPr>
+              <w:t>25-35</w:t>
+            </w:r>
+          </w:p>
+        </w:tc>
+        <w:tc>
+          <w:tcPr>
+            <w:tcW w:w="833" w:type="pct"/>
+            <w:shd w:val="clear" w:color="auto" w:fill="auto"/>
+            <w:noWrap/>
+            <w:vAlign w:val="center"/>
+            <w:hideMark/>
+          </w:tcPr>
+          <w:p>
+            <w:pPr>
+              <w:spacing w:after="0" w:line="240" w:lineRule="auto"/>
+              <w:jc w:val="center"/>
+              <w:rPr>
+                <w:rFonts w:ascii="Calibri" w:eastAsia="Times New Roman" w:hAnsi="Calibri" w:cs="Times New Roman"/>
+                <w:color w:val="000000"/>
+                <w:lang w:eastAsia="uk-UA"/>
+              </w:rPr>
+            </w:pPr>
+            <w:r>
+              <w:rPr>
+                <w:rFonts w:ascii="Calibri" w:eastAsia="Times New Roman" w:hAnsi="Calibri" w:cs="Times New Roman"/>
+                <w:color w:val="000000"/>
+                <w:lang w:eastAsia="uk-UA"/>
+              </w:rPr>
+              <w:t xml:space="preserve">6.2 </w:t>
+            </w:r>
+            <w:r>
+              <w:rPr>
+                <w:rFonts w:ascii="Calibri" w:eastAsia="Times New Roman" w:hAnsi="Calibri" w:cs="Times New Roman"/>
+                <w:color w:val="000000"/>
+                <w:lang w:eastAsia="uk-UA"/>
+              </w:rPr>
+              <w:t>Середній</w:t>
+            </w:r>
+          </w:p>
+        </w:tc>
+      </w:tr>
+      <w:tr>
+        <w:trPr>
+          <w:trHeight w:val="300"/>
+        </w:trPr>
+        <w:tc>
+          <w:tcPr>
+            <w:tcW w:w="833" w:type="pct"/>
+            <w:shd w:val="clear" w:color="auto" w:fill="auto"/>
+            <w:noWrap/>
+            <w:vAlign w:val="center"/>
+            <w:hideMark/>
+          </w:tcPr>
+          <w:p>
+            <w:pPr>
+              <w:spacing w:after="0" w:line="240" w:lineRule="auto"/>
+              <w:jc w:val="center"/>
+              <w:rPr>
+                <w:rFonts w:ascii="Calibri" w:eastAsia="Times New Roman" w:hAnsi="Calibri" w:cs="Times New Roman"/>
+                <w:color w:val="000000"/>
+                <w:lang w:eastAsia="uk-UA"/>
+              </w:rPr>
+            </w:pPr>
+            <w:r>
+              <w:rPr>
+                <w:rFonts w:ascii="Calibri" w:eastAsia="Times New Roman" w:hAnsi="Calibri" w:cs="Times New Roman"/>
+                <w:color w:val="000000"/>
+                <w:lang w:eastAsia="uk-UA"/>
+              </w:rPr>
+              <w:t xml:space="preserve">1.3 </w:t>
+            </w:r>
+            <w:r>
+              <w:rPr>
+                <w:rFonts w:ascii="Calibri" w:eastAsia="Times New Roman" w:hAnsi="Calibri" w:cs="Times New Roman"/>
+                <w:color w:val="000000"/>
+                <w:lang w:eastAsia="uk-UA"/>
+              </w:rPr>
+              <w:t>Країни СНД</w:t>
+            </w:r>
+          </w:p>
+        </w:tc>
+        <w:tc>
+          <w:tcPr>
+            <w:tcW w:w="833" w:type="pct"/>
+            <w:shd w:val="clear" w:color="auto" w:fill="auto"/>
+            <w:noWrap/>
+            <w:vAlign w:val="center"/>
+            <w:hideMark/>
+          </w:tcPr>
+          <w:p>
+            <w:pPr>
+              <w:spacing w:after="0" w:line="240" w:lineRule="auto"/>
+              <w:jc w:val="center"/>
+              <w:rPr>
+                <w:rFonts w:ascii="Calibri" w:eastAsia="Times New Roman" w:hAnsi="Calibri" w:cs="Times New Roman"/>
+                <w:color w:val="000000"/>
+                <w:lang w:eastAsia="uk-UA"/>
+              </w:rPr>
+            </w:pPr>
+            <w:r>
+              <w:rPr>
+                <w:rFonts w:ascii="Calibri" w:eastAsia="Times New Roman" w:hAnsi="Calibri" w:cs="Times New Roman"/>
+                <w:color w:val="000000"/>
+                <w:lang w:eastAsia="uk-UA"/>
+              </w:rPr>
+              <w:t xml:space="preserve">2.3 </w:t>
+            </w:r>
+            <w:r>
+              <w:rPr>
+                <w:rFonts w:ascii="Calibri" w:eastAsia="Times New Roman" w:hAnsi="Calibri" w:cs="Times New Roman"/>
+                <w:color w:val="000000"/>
+                <w:lang w:eastAsia="uk-UA"/>
+              </w:rPr>
+              <w:t>Росія</w:t>
+            </w:r>
+          </w:p>
+        </w:tc>
+        <w:tc>
+          <w:tcPr>
+            <w:tcW w:w="833" w:type="pct"/>
+            <w:shd w:val="clear" w:color="auto" w:fill="auto"/>
+            <w:noWrap/>
+            <w:vAlign w:val="center"/>
+            <w:hideMark/>
+          </w:tcPr>
+          <w:p>
+            <w:pPr>
+              <w:spacing w:after="0" w:line="240" w:lineRule="auto"/>
+              <w:jc w:val="center"/>
+              <w:rPr>
+                <w:rFonts w:ascii="Calibri" w:eastAsia="Times New Roman" w:hAnsi="Calibri" w:cs="Times New Roman"/>
+                <w:color w:val="000000"/>
+                <w:lang w:eastAsia="uk-UA"/>
+              </w:rPr>
+            </w:pPr>
+            <w:r>
+              <w:rPr>
+                <w:rFonts w:ascii="Calibri" w:eastAsia="Times New Roman" w:hAnsi="Calibri" w:cs="Times New Roman"/>
+                <w:color w:val="000000"/>
+                <w:lang w:eastAsia="uk-UA"/>
+              </w:rPr>
+              <w:t xml:space="preserve">3.3 </w:t>
+            </w:r>
+            <w:r>
+              <w:rPr>
+                <w:rFonts w:ascii="Calibri" w:eastAsia="Times New Roman" w:hAnsi="Calibri" w:cs="Times New Roman"/>
+                <w:color w:val="000000"/>
+                <w:lang w:eastAsia="uk-UA"/>
+              </w:rPr>
+              <w:t>Заморожені</w:t>
+            </w:r>
+          </w:p>
+        </w:tc>
+        <w:tc>
+          <w:tcPr>
+            <w:tcW w:w="833" w:type="pct"/>
+            <w:shd w:val="clear" w:color="auto" w:fill="auto"/>
+            <w:noWrap/>
+            <w:vAlign w:val="center"/>
+            <w:hideMark/>
+          </w:tcPr>
+          <w:p>
+            <w:pPr>
+              <w:spacing w:after="0" w:line="240" w:lineRule="auto"/>
+              <w:jc w:val="center"/>
+              <w:rPr>
+                <w:rFonts w:ascii="Calibri" w:eastAsia="Times New Roman" w:hAnsi="Calibri" w:cs="Times New Roman"/>
+                <w:color w:val="000000"/>
+                <w:lang w:eastAsia="uk-UA"/>
+              </w:rPr>
+            </w:pPr>
+            <w:r>
+              <w:rPr>
+                <w:rFonts w:ascii="Calibri" w:eastAsia="Times New Roman" w:hAnsi="Calibri" w:cs="Times New Roman"/>
+                <w:color w:val="000000"/>
+                <w:lang w:eastAsia="uk-UA"/>
+              </w:rPr>
+              <w:t xml:space="preserve">4.3 </w:t>
+            </w:r>
+            <w:r>
+              <w:rPr>
+                <w:rFonts w:ascii="Calibri" w:eastAsia="Times New Roman" w:hAnsi="Calibri" w:cs="Times New Roman"/>
+                <w:color w:val="000000"/>
+                <w:lang w:eastAsia="uk-UA"/>
+              </w:rPr>
+              <w:t>Достатні запаси при адекватному рівні розробки родовищ</w:t>
+            </w:r>
+          </w:p>
+        </w:tc>
+        <w:tc>
+          <w:tcPr>
+            <w:tcW w:w="833" w:type="pct"/>
+            <w:shd w:val="clear" w:color="auto" w:fill="auto"/>
+            <w:noWrap/>
+            <w:vAlign w:val="center"/>
+            <w:hideMark/>
+          </w:tcPr>
+          <w:p>
+            <w:pPr>
+              <w:spacing w:after="0" w:line="240" w:lineRule="auto"/>
+              <w:jc w:val="center"/>
+              <w:rPr>
+                <w:rFonts w:ascii="Calibri" w:eastAsia="Times New Roman" w:hAnsi="Calibri" w:cs="Times New Roman"/>
+                <w:color w:val="000000"/>
+                <w:lang w:eastAsia="uk-UA"/>
+              </w:rPr>
+            </w:pPr>
+            <w:r>
+              <w:rPr>
+                <w:rFonts w:ascii="Calibri" w:eastAsia="Times New Roman" w:hAnsi="Calibri" w:cs="Times New Roman"/>
+                <w:color w:val="000000"/>
+                <w:lang w:eastAsia="uk-UA"/>
+              </w:rPr>
+              <w:t xml:space="preserve">5.3 </w:t>
+            </w:r>
+            <w:r>
+              <w:rPr>
+                <w:rFonts w:ascii="Calibri" w:eastAsia="Times New Roman" w:hAnsi="Calibri" w:cs="Times New Roman"/>
+                <w:color w:val="000000"/>
+                <w:lang w:eastAsia="uk-UA"/>
+              </w:rPr>
+              <w:t>35-55</w:t>
+            </w:r>
+          </w:p>
+        </w:tc>
+        <w:tc>
+          <w:tcPr>
+            <w:tcW w:w="833" w:type="pct"/>
+            <w:shd w:val="clear" w:color="auto" w:fill="auto"/>
+            <w:noWrap/>
+            <w:vAlign w:val="center"/>
+            <w:hideMark/>
+          </w:tcPr>
+          <w:p>
+            <w:pPr>
+              <w:spacing w:after="0" w:line="240" w:lineRule="auto"/>
+              <w:jc w:val="center"/>
+              <w:rPr>
+                <w:rFonts w:ascii="Calibri" w:eastAsia="Times New Roman" w:hAnsi="Calibri" w:cs="Times New Roman"/>
+                <w:color w:val="000000"/>
+                <w:lang w:eastAsia="uk-UA"/>
+              </w:rPr>
+            </w:pPr>
+            <w:r>
+              <w:rPr>
+                <w:rFonts w:ascii="Calibri" w:eastAsia="Times New Roman" w:hAnsi="Calibri" w:cs="Times New Roman"/>
+                <w:color w:val="000000"/>
+                <w:lang w:eastAsia="uk-UA"/>
+              </w:rPr>
+              <w:t xml:space="preserve">6.3 </w:t>
+            </w:r>
+            <w:r>
+              <w:rPr>
+                <w:rFonts w:ascii="Calibri" w:eastAsia="Times New Roman" w:hAnsi="Calibri" w:cs="Times New Roman"/>
+                <w:color w:val="000000"/>
+                <w:lang w:eastAsia="uk-UA"/>
+              </w:rPr>
+              <w:t>Адекватний ринкові рівень</w:t>
+            </w:r>
+          </w:p>
+        </w:tc>
+      </w:tr>
+      <w:tr>
+        <w:trPr>
+          <w:trHeight w:val="300"/>
+        </w:trPr>
+        <w:tc>
+          <w:tcPr>
+            <w:tcW w:w="833" w:type="pct"/>
+            <w:shd w:val="clear" w:color="auto" w:fill="auto"/>
+            <w:noWrap/>
+            <w:vAlign w:val="center"/>
+            <w:hideMark/>
+          </w:tcPr>
+          <w:p>
+            <w:pPr>
+              <w:spacing w:after="0" w:line="240" w:lineRule="auto"/>
+              <w:jc w:val="center"/>
+              <w:rPr>
+                <w:rFonts w:ascii="Calibri" w:eastAsia="Times New Roman" w:hAnsi="Calibri" w:cs="Times New Roman"/>
+                <w:color w:val="000000"/>
+                <w:lang w:eastAsia="uk-UA"/>
+              </w:rPr>
+            </w:pPr>
+            <w:r>
+              <w:rPr>
+                <w:rFonts w:ascii="Calibri" w:eastAsia="Times New Roman" w:hAnsi="Calibri" w:cs="Times New Roman"/>
+                <w:color w:val="000000"/>
+                <w:lang w:eastAsia="uk-UA"/>
+              </w:rPr>
+              <w:t xml:space="preserve">1.4 </w:t>
+            </w:r>
+            <w:r>
+              <w:rPr>
+                <w:rFonts w:ascii="Calibri" w:eastAsia="Times New Roman" w:hAnsi="Calibri" w:cs="Times New Roman"/>
+                <w:color w:val="000000"/>
+                <w:lang w:eastAsia="uk-UA"/>
+              </w:rPr>
+              <w:t>Країни Далекого Сходу</w:t>
+            </w:r>
+          </w:p>
+        </w:tc>
+        <w:tc>
+          <w:tcPr>
+            <w:tcW w:w="833" w:type="pct"/>
+            <w:shd w:val="clear" w:color="auto" w:fill="auto"/>
+            <w:noWrap/>
+            <w:vAlign w:val="center"/>
+            <w:hideMark/>
+          </w:tcPr>
+          <w:p>
+            <w:pPr>
+              <w:spacing w:after="0" w:line="240" w:lineRule="auto"/>
+              <w:jc w:val="center"/>
+              <w:rPr>
+                <w:rFonts w:ascii="Calibri" w:eastAsia="Times New Roman" w:hAnsi="Calibri" w:cs="Times New Roman"/>
+                <w:color w:val="000000"/>
+                <w:lang w:eastAsia="uk-UA"/>
+              </w:rPr>
+            </w:pPr>
+            <w:r>
+              <w:rPr>
+                <w:rFonts w:ascii="Calibri" w:eastAsia="Times New Roman" w:hAnsi="Calibri" w:cs="Times New Roman"/>
+                <w:color w:val="000000"/>
+                <w:lang w:eastAsia="uk-UA"/>
+              </w:rPr>
+              <w:t xml:space="preserve">2.4 </w:t>
+            </w:r>
+            <w:r>
+              <w:rPr>
+                <w:rFonts w:ascii="Calibri" w:eastAsia="Times New Roman" w:hAnsi="Calibri" w:cs="Times New Roman"/>
+                <w:color w:val="000000"/>
+                <w:lang w:eastAsia="uk-UA"/>
+              </w:rPr>
+              <w:t>Китай, Індія, інші країни Далекого Сходу</w:t>
+            </w:r>
+          </w:p>
+        </w:tc>
+        <w:tc>
+          <w:tcPr>
+            <w:tcW w:w="833" w:type="pct"/>
+            <w:shd w:val="clear" w:color="auto" w:fill="auto"/>
+            <w:noWrap/>
+            <w:vAlign w:val="center"/>
+            <w:hideMark/>
+          </w:tcPr>
+          <w:p>
+            <w:pPr>
+              <w:spacing w:after="0" w:line="240" w:lineRule="auto"/>
+              <w:jc w:val="center"/>
+              <w:rPr>
+                <w:rFonts w:ascii="Calibri" w:eastAsia="Times New Roman" w:hAnsi="Calibri" w:cs="Times New Roman"/>
+                <w:color w:val="000000"/>
+                <w:lang w:eastAsia="uk-UA"/>
+              </w:rPr>
+            </w:pPr>
+            <w:r>
+              <w:rPr>
+                <w:rFonts w:ascii="Calibri" w:eastAsia="Times New Roman" w:hAnsi="Calibri" w:cs="Times New Roman"/>
+                <w:color w:val="000000"/>
+                <w:lang w:eastAsia="uk-UA"/>
+              </w:rPr>
+              <w:t>3.4</w:t>
+            </w:r>
+            <w:r>
+              <w:rPr>
+                <w:rFonts w:ascii="Calibri" w:eastAsia="Times New Roman" w:hAnsi="Calibri" w:cs="Times New Roman"/>
+                <w:color w:val="000000"/>
+                <w:lang w:eastAsia="uk-UA"/>
+              </w:rPr>
+              <w:t xml:space="preserve"> </w:t>
+            </w:r>
+            <w:r>
+              <w:rPr>
+                <w:rFonts w:ascii="Calibri" w:eastAsia="Times New Roman" w:hAnsi="Calibri" w:cs="Times New Roman"/>
+                <w:color w:val="000000"/>
+                <w:lang w:eastAsia="uk-UA"/>
+              </w:rPr>
+              <w:t>Припинені (втрата контролю)</w:t>
+            </w:r>
+          </w:p>
+        </w:tc>
+        <w:tc>
+          <w:tcPr>
+            <w:tcW w:w="833" w:type="pct"/>
+            <w:shd w:val="clear" w:color="auto" w:fill="auto"/>
+            <w:noWrap/>
+            <w:vAlign w:val="center"/>
+            <w:hideMark/>
+          </w:tcPr>
+          <w:p>
+            <w:pPr>
+              <w:spacing w:after="0" w:line="240" w:lineRule="auto"/>
+              <w:jc w:val="center"/>
+              <w:rPr>
+                <w:rFonts w:ascii="Calibri" w:eastAsia="Times New Roman" w:hAnsi="Calibri" w:cs="Times New Roman"/>
+                <w:color w:val="000000"/>
+                <w:lang w:eastAsia="uk-UA"/>
+              </w:rPr>
+            </w:pPr>
+          </w:p>
+        </w:tc>
+        <w:tc>
+          <w:tcPr>
+            <w:tcW w:w="833" w:type="pct"/>
+            <w:shd w:val="clear" w:color="auto" w:fill="auto"/>
+            <w:noWrap/>
+            <w:vAlign w:val="center"/>
+            <w:hideMark/>
+          </w:tcPr>
+          <w:p>
+            <w:pPr>
+              <w:spacing w:after="0" w:line="240" w:lineRule="auto"/>
+              <w:jc w:val="center"/>
+              <w:rPr>
+                <w:rFonts w:ascii="Calibri" w:eastAsia="Times New Roman" w:hAnsi="Calibri" w:cs="Times New Roman"/>
+                <w:color w:val="000000"/>
+                <w:lang w:eastAsia="uk-UA"/>
+              </w:rPr>
+            </w:pPr>
+            <w:r>
+              <w:rPr>
+                <w:rFonts w:ascii="Calibri" w:eastAsia="Times New Roman" w:hAnsi="Calibri" w:cs="Times New Roman"/>
+                <w:color w:val="000000"/>
+                <w:lang w:eastAsia="uk-UA"/>
+              </w:rPr>
+              <w:t xml:space="preserve">5.4 </w:t>
+            </w:r>
+            <w:r>
+              <w:rPr>
+                <w:rFonts w:ascii="Calibri" w:eastAsia="Times New Roman" w:hAnsi="Calibri" w:cs="Times New Roman"/>
+                <w:color w:val="000000"/>
+                <w:lang w:eastAsia="uk-UA"/>
+              </w:rPr>
+              <w:t>більше 55</w:t>
+            </w:r>
+          </w:p>
+        </w:tc>
+        <w:tc>
+          <w:tcPr>
+            <w:tcW w:w="833" w:type="pct"/>
+            <w:shd w:val="clear" w:color="auto" w:fill="auto"/>
+            <w:noWrap/>
+            <w:vAlign w:val="center"/>
+            <w:hideMark/>
+          </w:tcPr>
+          <w:p>
+            <w:pPr>
+              <w:spacing w:after="0" w:line="240" w:lineRule="auto"/>
+              <w:jc w:val="center"/>
+              <w:rPr>
+                <w:rFonts w:ascii="Calibri" w:eastAsia="Times New Roman" w:hAnsi="Calibri" w:cs="Times New Roman"/>
+                <w:color w:val="000000"/>
+                <w:lang w:eastAsia="uk-UA"/>
+              </w:rPr>
+            </w:pPr>
+            <w:r>
+              <w:rPr>
+                <w:rFonts w:ascii="Calibri" w:eastAsia="Times New Roman" w:hAnsi="Calibri" w:cs="Times New Roman"/>
+                <w:color w:val="000000"/>
+                <w:lang w:eastAsia="uk-UA"/>
+              </w:rPr>
+              <w:t xml:space="preserve">6.4 </w:t>
+            </w:r>
+            <w:bookmarkStart w:id="1" w:name="_GoBack"/>
+            <w:bookmarkEnd w:id="1"/>
+            <w:r>
+              <w:rPr>
+                <w:rFonts w:ascii="Calibri" w:eastAsia="Times New Roman" w:hAnsi="Calibri" w:cs="Times New Roman"/>
+                <w:color w:val="000000"/>
+                <w:lang w:eastAsia="uk-UA"/>
+              </w:rPr>
+              <w:t>Перекваліфікація</w:t>
+            </w:r>
+          </w:p>
+        </w:tc>
+      </w:tr>
+      <w:tr>
+        <w:trPr>
+          <w:trHeight w:val="300"/>
+        </w:trPr>
+        <w:tc>
+          <w:tcPr>
+            <w:tcW w:w="833" w:type="pct"/>
+            <w:shd w:val="clear" w:color="auto" w:fill="auto"/>
+            <w:noWrap/>
+            <w:vAlign w:val="center"/>
+          </w:tcPr>
+          <w:p>
+            <w:pPr>
+              <w:spacing w:after="0" w:line="240" w:lineRule="auto"/>
+              <w:jc w:val="center"/>
+              <w:rPr>
+                <w:rFonts w:ascii="Calibri" w:eastAsia="Times New Roman" w:hAnsi="Calibri" w:cs="Times New Roman"/>
+                <w:color w:val="000000"/>
+                <w:lang w:eastAsia="uk-UA"/>
+              </w:rPr>
+            </w:pPr>
+            <w:r>
+              <w:rPr>
+                <w:rFonts w:ascii="Calibri" w:eastAsia="Times New Roman" w:hAnsi="Calibri" w:cs="Times New Roman"/>
+                <w:color w:val="000000"/>
+                <w:lang w:eastAsia="uk-UA"/>
+              </w:rPr>
+              <w:t xml:space="preserve">1.5 </w:t>
+            </w:r>
+            <w:r>
+              <w:rPr>
+                <w:rFonts w:ascii="Calibri" w:eastAsia="Times New Roman" w:hAnsi="Calibri" w:cs="Times New Roman"/>
+                <w:color w:val="000000"/>
+                <w:lang w:eastAsia="uk-UA"/>
+              </w:rPr>
+              <w:t>США</w:t>
+            </w:r>
+          </w:p>
+        </w:tc>
+        <w:tc>
+          <w:tcPr>
+            <w:tcW w:w="833" w:type="pct"/>
+            <w:shd w:val="clear" w:color="auto" w:fill="auto"/>
+            <w:noWrap/>
+            <w:vAlign w:val="center"/>
+          </w:tcPr>
+          <w:p>
+            <w:pPr>
+              <w:spacing w:after="0" w:line="240" w:lineRule="auto"/>
+              <w:jc w:val="center"/>
+              <w:rPr>
+                <w:rFonts w:ascii="Calibri" w:eastAsia="Times New Roman" w:hAnsi="Calibri" w:cs="Times New Roman"/>
+                <w:color w:val="000000"/>
+                <w:lang w:eastAsia="uk-UA"/>
+              </w:rPr>
+            </w:pPr>
+          </w:p>
+        </w:tc>
+        <w:tc>
+          <w:tcPr>
+            <w:tcW w:w="833" w:type="pct"/>
+            <w:shd w:val="clear" w:color="auto" w:fill="auto"/>
+            <w:noWrap/>
+            <w:vAlign w:val="center"/>
+          </w:tcPr>
+          <w:p>
+            <w:pPr>
+              <w:spacing w:after="0" w:line="240" w:lineRule="auto"/>
+              <w:jc w:val="center"/>
+              <w:rPr>
+                <w:rFonts w:ascii="Calibri" w:eastAsia="Times New Roman" w:hAnsi="Calibri" w:cs="Times New Roman"/>
+                <w:color w:val="000000"/>
+                <w:lang w:eastAsia="uk-UA"/>
+              </w:rPr>
+            </w:pPr>
+          </w:p>
+        </w:tc>
+        <w:tc>
+          <w:tcPr>
+            <w:tcW w:w="833" w:type="pct"/>
+            <w:shd w:val="clear" w:color="auto" w:fill="auto"/>
+            <w:noWrap/>
+            <w:vAlign w:val="center"/>
+          </w:tcPr>
+          <w:p>
+            <w:pPr>
+              <w:spacing w:after="0" w:line="240" w:lineRule="auto"/>
+              <w:jc w:val="center"/>
+              <w:rPr>
+                <w:rFonts w:ascii="Calibri" w:eastAsia="Times New Roman" w:hAnsi="Calibri" w:cs="Times New Roman"/>
+                <w:color w:val="000000"/>
+                <w:lang w:eastAsia="uk-UA"/>
+              </w:rPr>
+            </w:pPr>
+          </w:p>
+        </w:tc>
+        <w:tc>
+          <w:tcPr>
+            <w:tcW w:w="833" w:type="pct"/>
+            <w:shd w:val="clear" w:color="auto" w:fill="auto"/>
+            <w:noWrap/>
+            <w:vAlign w:val="center"/>
+          </w:tcPr>
+          <w:p>
+            <w:pPr>
+              <w:spacing w:after="0" w:line="240" w:lineRule="auto"/>
+              <w:jc w:val="center"/>
+              <w:rPr>
+                <w:rFonts w:ascii="Calibri" w:eastAsia="Times New Roman" w:hAnsi="Calibri" w:cs="Times New Roman"/>
+                <w:color w:val="000000"/>
+                <w:lang w:eastAsia="uk-UA"/>
+              </w:rPr>
+            </w:pPr>
+          </w:p>
+        </w:tc>
+        <w:tc>
+          <w:tcPr>
+            <w:tcW w:w="833" w:type="pct"/>
+            <w:shd w:val="clear" w:color="auto" w:fill="auto"/>
+            <w:noWrap/>
+            <w:vAlign w:val="center"/>
+          </w:tcPr>
+          <w:p>
+            <w:pPr>
+              <w:spacing w:after="0" w:line="240" w:lineRule="auto"/>
+              <w:jc w:val="center"/>
+              <w:rPr>
+                <w:rFonts w:ascii="Calibri" w:eastAsia="Times New Roman" w:hAnsi="Calibri" w:cs="Times New Roman"/>
+                <w:color w:val="000000"/>
+                <w:lang w:eastAsia="uk-UA"/>
+              </w:rPr>
+            </w:pPr>
+          </w:p>
+        </w:tc>
+      </w:tr>
+    </w:tbl>
+    <w:p>
+      <w:pPr>
+        <w:rPr>
+          <w:rFonts w:ascii="Times New Roman" w:hAnsi="Times New Roman" w:cs="Times New Roman"/>
+          <w:sz w:val="28"/>
+          <w:szCs w:val="28"/>
+        </w:rPr>
+      </w:pPr>
+    </w:p>
     <w:sectPr>
       <w:pgSz w:w="11906" w:h="16838"/>
       <w:pgMar w:top="850" w:right="850" w:bottom="850" w:left="1417" w:header="708" w:footer="708" w:gutter="0"/>
@@ -757,6 +2095,17 @@
     <w:semiHidden/>
     <w:unhideWhenUsed/>
   </w:style>
+  <w:style w:type="paragraph" w:styleId="a3">
+    <w:name w:val="List Paragraph"/>
+    <w:basedOn w:val="a"/>
+    <w:uiPriority w:val="34"/>
+    <w:qFormat/>
+    <w:rsid w:val="0000599D"/>
+    <w:pPr>
+      <w:ind w:left="720"/>
+      <w:contextualSpacing/>
+    </w:pPr>
+  </w:style>
 </w:styles>
 </file>
 
@@ -950,6 +2299,17 @@
     <w:uiPriority w:val="99"/>
     <w:semiHidden/>
     <w:unhideWhenUsed/>
+  </w:style>
+  <w:style w:type="paragraph" w:styleId="a3">
+    <w:name w:val="List Paragraph"/>
+    <w:basedOn w:val="a"/>
+    <w:uiPriority w:val="34"/>
+    <w:qFormat/>
+    <w:rsid w:val="0000599D"/>
+    <w:pPr>
+      <w:ind w:left="720"/>
+      <w:contextualSpacing/>
+    </w:pPr>
   </w:style>
 </w:styles>
 </file>

</xml_diff>

<commit_message>
Added external factrors' table
</commit_message>
<xml_diff>
--- a/Protocols/ManRoh.docx
+++ b/Protocols/ManRoh.docx
@@ -11,6 +11,7 @@
           <w:sz w:val="28"/>
         </w:rPr>
       </w:pPr>
+      <w:bookmarkStart w:id="0" w:name="_GoBack"/>
       <w:r>
         <w:rPr>
           <w:rFonts w:ascii="Times New Roman" w:eastAsia="Calibri" w:hAnsi="Times New Roman" w:cs="Times New Roman"/>
@@ -144,7 +145,7 @@
           <w:sz w:val="32"/>
         </w:rPr>
       </w:pPr>
-      <w:bookmarkStart w:id="0" w:name="_Toc43470843"/>
+      <w:bookmarkStart w:id="1" w:name="_Toc43470843"/>
       <w:r>
         <w:rPr>
           <w:rFonts w:ascii="Times New Roman" w:eastAsia="Times New Roman" w:hAnsi="Times New Roman" w:cs="Times New Roman"/>
@@ -155,7 +156,7 @@
         </w:rPr>
         <w:t>КУРСОВА РОБОТА</w:t>
       </w:r>
-      <w:bookmarkEnd w:id="0"/>
+      <w:bookmarkEnd w:id="1"/>
       <w:r>
         <w:rPr>
           <w:rFonts w:ascii="Times New Roman" w:eastAsia="Calibri" w:hAnsi="Times New Roman" w:cs="Times New Roman"/>
@@ -359,12 +360,21 @@
           <w:sz w:val="28"/>
         </w:rPr>
       </w:pPr>
-      <w:r>
-        <w:rPr>
-          <w:rFonts w:ascii="Times New Roman" w:eastAsia="Calibri" w:hAnsi="Times New Roman" w:cs="Times New Roman"/>
-          <w:sz w:val="28"/>
-        </w:rPr>
-        <w:t>Маняк Ю.В.</w:t>
+      <w:proofErr w:type="spellStart"/>
+      <w:r>
+        <w:rPr>
+          <w:rFonts w:ascii="Times New Roman" w:eastAsia="Calibri" w:hAnsi="Times New Roman" w:cs="Times New Roman"/>
+          <w:sz w:val="28"/>
+        </w:rPr>
+        <w:t>Маняк</w:t>
+      </w:r>
+      <w:proofErr w:type="spellEnd"/>
+      <w:r>
+        <w:rPr>
+          <w:rFonts w:ascii="Times New Roman" w:eastAsia="Calibri" w:hAnsi="Times New Roman" w:cs="Times New Roman"/>
+          <w:sz w:val="28"/>
+        </w:rPr>
+        <w:t xml:space="preserve"> Ю.В.</w:t>
       </w:r>
     </w:p>
     <w:p>
@@ -417,12 +427,37 @@
           <w:sz w:val="28"/>
         </w:rPr>
       </w:pPr>
-      <w:r>
-        <w:rPr>
-          <w:rFonts w:ascii="Times New Roman" w:eastAsia="Calibri" w:hAnsi="Times New Roman" w:cs="Times New Roman"/>
-          <w:sz w:val="28"/>
-        </w:rPr>
-        <w:t>ст.в. к.т.н.</w:t>
+      <w:proofErr w:type="spellStart"/>
+      <w:r>
+        <w:rPr>
+          <w:rFonts w:ascii="Times New Roman" w:eastAsia="Calibri" w:hAnsi="Times New Roman" w:cs="Times New Roman"/>
+          <w:sz w:val="28"/>
+        </w:rPr>
+        <w:t>ст.в</w:t>
+      </w:r>
+      <w:proofErr w:type="spellEnd"/>
+      <w:r>
+        <w:rPr>
+          <w:rFonts w:ascii="Times New Roman" w:eastAsia="Calibri" w:hAnsi="Times New Roman" w:cs="Times New Roman"/>
+          <w:sz w:val="28"/>
+        </w:rPr>
+        <w:t xml:space="preserve">. </w:t>
+      </w:r>
+      <w:proofErr w:type="spellStart"/>
+      <w:r>
+        <w:rPr>
+          <w:rFonts w:ascii="Times New Roman" w:eastAsia="Calibri" w:hAnsi="Times New Roman" w:cs="Times New Roman"/>
+          <w:sz w:val="28"/>
+        </w:rPr>
+        <w:t>к.т.н</w:t>
+      </w:r>
+      <w:proofErr w:type="spellEnd"/>
+      <w:r>
+        <w:rPr>
+          <w:rFonts w:ascii="Times New Roman" w:eastAsia="Calibri" w:hAnsi="Times New Roman" w:cs="Times New Roman"/>
+          <w:sz w:val="28"/>
+        </w:rPr>
+        <w:t>.</w:t>
       </w:r>
       <w:r>
         <w:rPr>
@@ -577,21 +612,21 @@
         <w:tblLook w:val="04A0" w:firstRow="1" w:lastRow="0" w:firstColumn="1" w:lastColumn="0" w:noHBand="0" w:noVBand="1"/>
       </w:tblPr>
       <w:tblGrid>
-        <w:gridCol w:w="1796"/>
-        <w:gridCol w:w="1770"/>
-        <w:gridCol w:w="1414"/>
-        <w:gridCol w:w="2111"/>
-        <w:gridCol w:w="1347"/>
-        <w:gridCol w:w="1417"/>
+        <w:gridCol w:w="1732"/>
+        <w:gridCol w:w="1712"/>
+        <w:gridCol w:w="1410"/>
+        <w:gridCol w:w="2334"/>
+        <w:gridCol w:w="1300"/>
+        <w:gridCol w:w="1367"/>
       </w:tblGrid>
       <w:tr>
         <w:trPr>
-          <w:trHeight w:val="1872"/>
+          <w:trHeight w:val="1446"/>
         </w:trPr>
         <w:tc>
           <w:tcPr>
             <w:tcW w:w="833" w:type="pct"/>
-            <w:shd w:val="clear" w:color="auto" w:fill="auto"/>
+            <w:shd w:val="clear" w:color="auto" w:fill="F2F2F2" w:themeFill="background1" w:themeFillShade="F2"/>
             <w:noWrap/>
             <w:hideMark/>
           </w:tcPr>
@@ -604,7 +639,7 @@
                 <w:b/>
                 <w:bCs/>
                 <w:color w:val="000000"/>
-                <w:sz w:val="28"/>
+                <w:sz w:val="24"/>
                 <w:szCs w:val="28"/>
                 <w:lang w:eastAsia="uk-UA"/>
               </w:rPr>
@@ -615,7 +650,7 @@
                 <w:b/>
                 <w:bCs/>
                 <w:color w:val="000000"/>
-                <w:sz w:val="28"/>
+                <w:sz w:val="24"/>
                 <w:szCs w:val="28"/>
                 <w:lang w:eastAsia="uk-UA"/>
               </w:rPr>
@@ -627,7 +662,7 @@
                 <w:b/>
                 <w:bCs/>
                 <w:color w:val="000000"/>
-                <w:sz w:val="28"/>
+                <w:sz w:val="24"/>
                 <w:szCs w:val="28"/>
                 <w:lang w:eastAsia="uk-UA"/>
               </w:rPr>
@@ -638,7 +673,7 @@
         <w:tc>
           <w:tcPr>
             <w:tcW w:w="833" w:type="pct"/>
-            <w:shd w:val="clear" w:color="auto" w:fill="auto"/>
+            <w:shd w:val="clear" w:color="auto" w:fill="F2F2F2" w:themeFill="background1" w:themeFillShade="F2"/>
             <w:noWrap/>
             <w:hideMark/>
           </w:tcPr>
@@ -651,7 +686,7 @@
                 <w:b/>
                 <w:bCs/>
                 <w:color w:val="000000"/>
-                <w:sz w:val="28"/>
+                <w:sz w:val="24"/>
                 <w:szCs w:val="28"/>
                 <w:lang w:eastAsia="uk-UA"/>
               </w:rPr>
@@ -662,7 +697,7 @@
                 <w:b/>
                 <w:bCs/>
                 <w:color w:val="000000"/>
-                <w:sz w:val="28"/>
+                <w:sz w:val="24"/>
                 <w:szCs w:val="28"/>
                 <w:lang w:eastAsia="uk-UA"/>
               </w:rPr>
@@ -674,195 +709,221 @@
                 <w:b/>
                 <w:bCs/>
                 <w:color w:val="000000"/>
-                <w:sz w:val="28"/>
+                <w:sz w:val="24"/>
                 <w:szCs w:val="28"/>
                 <w:lang w:eastAsia="uk-UA"/>
               </w:rPr>
-              <w:t>Основний імпортувальник сировини</w:t>
-            </w:r>
-          </w:p>
-        </w:tc>
-        <w:tc>
-          <w:tcPr>
-            <w:tcW w:w="833" w:type="pct"/>
-            <w:shd w:val="clear" w:color="auto" w:fill="auto"/>
-            <w:noWrap/>
-            <w:hideMark/>
-          </w:tcPr>
-          <w:p>
-            <w:pPr>
-              <w:spacing w:after="0" w:line="240" w:lineRule="auto"/>
-              <w:jc w:val="center"/>
+              <w:t xml:space="preserve">Основний </w:t>
+            </w:r>
+            <w:proofErr w:type="spellStart"/>
+            <w:r>
               <w:rPr>
                 <w:rFonts w:ascii="Calibri" w:eastAsia="Times New Roman" w:hAnsi="Calibri" w:cs="Times New Roman"/>
                 <w:b/>
                 <w:bCs/>
                 <w:color w:val="000000"/>
-                <w:sz w:val="28"/>
+                <w:sz w:val="24"/>
                 <w:szCs w:val="28"/>
                 <w:lang w:eastAsia="uk-UA"/>
               </w:rPr>
-            </w:pPr>
+              <w:t>імпортувальник</w:t>
+            </w:r>
+            <w:proofErr w:type="spellEnd"/>
             <w:r>
               <w:rPr>
                 <w:rFonts w:ascii="Calibri" w:eastAsia="Times New Roman" w:hAnsi="Calibri" w:cs="Times New Roman"/>
                 <w:b/>
                 <w:bCs/>
                 <w:color w:val="000000"/>
-                <w:sz w:val="28"/>
+                <w:sz w:val="24"/>
                 <w:szCs w:val="28"/>
                 <w:lang w:eastAsia="uk-UA"/>
               </w:rPr>
-              <w:t xml:space="preserve">3. </w:t>
-            </w:r>
-            <w:r>
+              <w:t xml:space="preserve"> сировини</w:t>
+            </w:r>
+          </w:p>
+        </w:tc>
+        <w:tc>
+          <w:tcPr>
+            <w:tcW w:w="833" w:type="pct"/>
+            <w:shd w:val="clear" w:color="auto" w:fill="F2F2F2" w:themeFill="background1" w:themeFillShade="F2"/>
+            <w:noWrap/>
+            <w:hideMark/>
+          </w:tcPr>
+          <w:p>
+            <w:pPr>
+              <w:spacing w:after="0" w:line="240" w:lineRule="auto"/>
+              <w:jc w:val="center"/>
               <w:rPr>
                 <w:rFonts w:ascii="Calibri" w:eastAsia="Times New Roman" w:hAnsi="Calibri" w:cs="Times New Roman"/>
                 <w:b/>
                 <w:bCs/>
                 <w:color w:val="000000"/>
-                <w:sz w:val="28"/>
+                <w:sz w:val="24"/>
                 <w:szCs w:val="28"/>
                 <w:lang w:eastAsia="uk-UA"/>
               </w:rPr>
-              <w:t>Статус бойових дій в регіоні</w:t>
-            </w:r>
-          </w:p>
-        </w:tc>
-        <w:tc>
-          <w:tcPr>
-            <w:tcW w:w="833" w:type="pct"/>
-            <w:shd w:val="clear" w:color="auto" w:fill="auto"/>
-            <w:noWrap/>
-            <w:hideMark/>
-          </w:tcPr>
-          <w:p>
-            <w:pPr>
-              <w:spacing w:after="0" w:line="240" w:lineRule="auto"/>
-              <w:jc w:val="center"/>
+            </w:pPr>
+            <w:r>
               <w:rPr>
                 <w:rFonts w:ascii="Calibri" w:eastAsia="Times New Roman" w:hAnsi="Calibri" w:cs="Times New Roman"/>
                 <w:b/>
                 <w:bCs/>
                 <w:color w:val="000000"/>
-                <w:sz w:val="28"/>
+                <w:sz w:val="24"/>
                 <w:szCs w:val="28"/>
                 <w:lang w:eastAsia="uk-UA"/>
               </w:rPr>
-            </w:pPr>
+              <w:t xml:space="preserve">3. </w:t>
+            </w:r>
             <w:r>
               <w:rPr>
                 <w:rFonts w:ascii="Calibri" w:eastAsia="Times New Roman" w:hAnsi="Calibri" w:cs="Times New Roman"/>
                 <w:b/>
                 <w:bCs/>
                 <w:color w:val="000000"/>
-                <w:sz w:val="28"/>
+                <w:sz w:val="24"/>
                 <w:szCs w:val="28"/>
                 <w:lang w:eastAsia="uk-UA"/>
               </w:rPr>
-              <w:t xml:space="preserve">4. </w:t>
-            </w:r>
-            <w:r>
+              <w:t>Статус бойових дій в регіоні</w:t>
+            </w:r>
+          </w:p>
+        </w:tc>
+        <w:tc>
+          <w:tcPr>
+            <w:tcW w:w="833" w:type="pct"/>
+            <w:shd w:val="clear" w:color="auto" w:fill="F2F2F2" w:themeFill="background1" w:themeFillShade="F2"/>
+            <w:noWrap/>
+            <w:hideMark/>
+          </w:tcPr>
+          <w:p>
+            <w:pPr>
+              <w:spacing w:after="0" w:line="240" w:lineRule="auto"/>
+              <w:jc w:val="center"/>
               <w:rPr>
                 <w:rFonts w:ascii="Calibri" w:eastAsia="Times New Roman" w:hAnsi="Calibri" w:cs="Times New Roman"/>
                 <w:b/>
                 <w:bCs/>
                 <w:color w:val="000000"/>
-                <w:sz w:val="28"/>
+                <w:sz w:val="24"/>
                 <w:szCs w:val="28"/>
                 <w:lang w:eastAsia="uk-UA"/>
               </w:rPr>
-              <w:t>Стан внутрішньої сировинної бази</w:t>
-            </w:r>
-          </w:p>
-        </w:tc>
-        <w:tc>
-          <w:tcPr>
-            <w:tcW w:w="833" w:type="pct"/>
-            <w:shd w:val="clear" w:color="auto" w:fill="auto"/>
-            <w:noWrap/>
-            <w:hideMark/>
-          </w:tcPr>
-          <w:p>
-            <w:pPr>
-              <w:spacing w:after="0" w:line="240" w:lineRule="auto"/>
-              <w:jc w:val="center"/>
+            </w:pPr>
+            <w:r>
               <w:rPr>
                 <w:rFonts w:ascii="Calibri" w:eastAsia="Times New Roman" w:hAnsi="Calibri" w:cs="Times New Roman"/>
                 <w:b/>
                 <w:bCs/>
                 <w:color w:val="000000"/>
-                <w:sz w:val="28"/>
+                <w:sz w:val="24"/>
                 <w:szCs w:val="28"/>
                 <w:lang w:eastAsia="uk-UA"/>
               </w:rPr>
-            </w:pPr>
+              <w:t xml:space="preserve">4. </w:t>
+            </w:r>
             <w:r>
               <w:rPr>
                 <w:rFonts w:ascii="Calibri" w:eastAsia="Times New Roman" w:hAnsi="Calibri" w:cs="Times New Roman"/>
                 <w:b/>
                 <w:bCs/>
                 <w:color w:val="000000"/>
-                <w:sz w:val="28"/>
+                <w:sz w:val="24"/>
                 <w:szCs w:val="28"/>
                 <w:lang w:eastAsia="uk-UA"/>
               </w:rPr>
-              <w:t xml:space="preserve">5. </w:t>
-            </w:r>
-            <w:r>
+              <w:t>Стан внутрішньої сировинної бази</w:t>
+            </w:r>
+          </w:p>
+        </w:tc>
+        <w:tc>
+          <w:tcPr>
+            <w:tcW w:w="833" w:type="pct"/>
+            <w:shd w:val="clear" w:color="auto" w:fill="F2F2F2" w:themeFill="background1" w:themeFillShade="F2"/>
+            <w:noWrap/>
+            <w:hideMark/>
+          </w:tcPr>
+          <w:p>
+            <w:pPr>
+              <w:spacing w:after="0" w:line="240" w:lineRule="auto"/>
+              <w:jc w:val="center"/>
               <w:rPr>
                 <w:rFonts w:ascii="Calibri" w:eastAsia="Times New Roman" w:hAnsi="Calibri" w:cs="Times New Roman"/>
                 <w:b/>
                 <w:bCs/>
                 <w:color w:val="000000"/>
-                <w:sz w:val="28"/>
+                <w:sz w:val="24"/>
                 <w:szCs w:val="28"/>
                 <w:lang w:eastAsia="uk-UA"/>
               </w:rPr>
-              <w:t>Середній вік робочої сили</w:t>
-            </w:r>
-          </w:p>
-        </w:tc>
-        <w:tc>
-          <w:tcPr>
-            <w:tcW w:w="833" w:type="pct"/>
-            <w:shd w:val="clear" w:color="auto" w:fill="auto"/>
-            <w:noWrap/>
-            <w:hideMark/>
-          </w:tcPr>
-          <w:p>
-            <w:pPr>
-              <w:spacing w:after="0" w:line="240" w:lineRule="auto"/>
-              <w:jc w:val="center"/>
+            </w:pPr>
+            <w:r>
               <w:rPr>
                 <w:rFonts w:ascii="Calibri" w:eastAsia="Times New Roman" w:hAnsi="Calibri" w:cs="Times New Roman"/>
                 <w:b/>
                 <w:bCs/>
                 <w:color w:val="000000"/>
-                <w:sz w:val="28"/>
+                <w:sz w:val="24"/>
                 <w:szCs w:val="28"/>
                 <w:lang w:eastAsia="uk-UA"/>
               </w:rPr>
-            </w:pPr>
+              <w:t xml:space="preserve">5. </w:t>
+            </w:r>
             <w:r>
               <w:rPr>
                 <w:rFonts w:ascii="Calibri" w:eastAsia="Times New Roman" w:hAnsi="Calibri" w:cs="Times New Roman"/>
                 <w:b/>
                 <w:bCs/>
                 <w:color w:val="000000"/>
-                <w:sz w:val="28"/>
+                <w:sz w:val="24"/>
                 <w:szCs w:val="28"/>
                 <w:lang w:eastAsia="uk-UA"/>
               </w:rPr>
-              <w:t xml:space="preserve">6. </w:t>
-            </w:r>
-            <w:r>
+              <w:t>Середній вік робочої сили</w:t>
+            </w:r>
+          </w:p>
+        </w:tc>
+        <w:tc>
+          <w:tcPr>
+            <w:tcW w:w="833" w:type="pct"/>
+            <w:shd w:val="clear" w:color="auto" w:fill="F2F2F2" w:themeFill="background1" w:themeFillShade="F2"/>
+            <w:noWrap/>
+            <w:hideMark/>
+          </w:tcPr>
+          <w:p>
+            <w:pPr>
+              <w:spacing w:after="0" w:line="240" w:lineRule="auto"/>
+              <w:jc w:val="center"/>
               <w:rPr>
                 <w:rFonts w:ascii="Calibri" w:eastAsia="Times New Roman" w:hAnsi="Calibri" w:cs="Times New Roman"/>
                 <w:b/>
                 <w:bCs/>
                 <w:color w:val="000000"/>
-                <w:sz w:val="28"/>
+                <w:sz w:val="24"/>
+                <w:szCs w:val="28"/>
+                <w:lang w:eastAsia="uk-UA"/>
+              </w:rPr>
+            </w:pPr>
+            <w:r>
+              <w:rPr>
+                <w:rFonts w:ascii="Calibri" w:eastAsia="Times New Roman" w:hAnsi="Calibri" w:cs="Times New Roman"/>
+                <w:b/>
+                <w:bCs/>
+                <w:color w:val="000000"/>
+                <w:sz w:val="24"/>
+                <w:szCs w:val="28"/>
+                <w:lang w:eastAsia="uk-UA"/>
+              </w:rPr>
+              <w:t xml:space="preserve">6. </w:t>
+            </w:r>
+            <w:r>
+              <w:rPr>
+                <w:rFonts w:ascii="Calibri" w:eastAsia="Times New Roman" w:hAnsi="Calibri" w:cs="Times New Roman"/>
+                <w:b/>
+                <w:bCs/>
+                <w:color w:val="000000"/>
+                <w:sz w:val="24"/>
                 <w:szCs w:val="28"/>
                 <w:lang w:eastAsia="uk-UA"/>
               </w:rPr>
@@ -1736,8 +1797,6 @@
               </w:rPr>
               <w:t xml:space="preserve">6.4 </w:t>
             </w:r>
-            <w:bookmarkStart w:id="1" w:name="_GoBack"/>
-            <w:bookmarkEnd w:id="1"/>
             <w:r>
               <w:rPr>
                 <w:rFonts w:ascii="Calibri" w:eastAsia="Times New Roman" w:hAnsi="Calibri" w:cs="Times New Roman"/>
@@ -1745,6 +1804,344 @@
                 <w:lang w:eastAsia="uk-UA"/>
               </w:rPr>
               <w:t>Перекваліфікація</w:t>
+            </w:r>
+          </w:p>
+        </w:tc>
+      </w:tr>
+      <w:tr>
+        <w:trPr>
+          <w:trHeight w:val="600"/>
+        </w:trPr>
+        <w:tc>
+          <w:tcPr>
+            <w:tcW w:w="833" w:type="pct"/>
+            <w:shd w:val="clear" w:color="auto" w:fill="auto"/>
+            <w:noWrap/>
+            <w:vAlign w:val="center"/>
+          </w:tcPr>
+          <w:p>
+            <w:pPr>
+              <w:spacing w:after="0" w:line="240" w:lineRule="auto"/>
+              <w:jc w:val="center"/>
+              <w:rPr>
+                <w:rFonts w:ascii="Calibri" w:eastAsia="Times New Roman" w:hAnsi="Calibri" w:cs="Times New Roman"/>
+                <w:color w:val="000000"/>
+                <w:lang w:eastAsia="uk-UA"/>
+              </w:rPr>
+            </w:pPr>
+            <w:r>
+              <w:rPr>
+                <w:rFonts w:ascii="Calibri" w:eastAsia="Times New Roman" w:hAnsi="Calibri" w:cs="Times New Roman"/>
+                <w:color w:val="000000"/>
+                <w:lang w:eastAsia="uk-UA"/>
+              </w:rPr>
+              <w:t xml:space="preserve">1.5 </w:t>
+            </w:r>
+            <w:r>
+              <w:rPr>
+                <w:rFonts w:ascii="Calibri" w:eastAsia="Times New Roman" w:hAnsi="Calibri" w:cs="Times New Roman"/>
+                <w:color w:val="000000"/>
+                <w:lang w:eastAsia="uk-UA"/>
+              </w:rPr>
+              <w:t>США</w:t>
+            </w:r>
+          </w:p>
+        </w:tc>
+        <w:tc>
+          <w:tcPr>
+            <w:tcW w:w="833" w:type="pct"/>
+            <w:shd w:val="clear" w:color="auto" w:fill="auto"/>
+            <w:noWrap/>
+            <w:vAlign w:val="center"/>
+          </w:tcPr>
+          <w:p>
+            <w:pPr>
+              <w:spacing w:after="0" w:line="240" w:lineRule="auto"/>
+              <w:jc w:val="center"/>
+              <w:rPr>
+                <w:rFonts w:ascii="Calibri" w:eastAsia="Times New Roman" w:hAnsi="Calibri" w:cs="Times New Roman"/>
+                <w:color w:val="000000"/>
+                <w:lang w:eastAsia="uk-UA"/>
+              </w:rPr>
+            </w:pPr>
+          </w:p>
+        </w:tc>
+        <w:tc>
+          <w:tcPr>
+            <w:tcW w:w="833" w:type="pct"/>
+            <w:shd w:val="clear" w:color="auto" w:fill="auto"/>
+            <w:noWrap/>
+            <w:vAlign w:val="center"/>
+          </w:tcPr>
+          <w:p>
+            <w:pPr>
+              <w:spacing w:after="0" w:line="240" w:lineRule="auto"/>
+              <w:jc w:val="center"/>
+              <w:rPr>
+                <w:rFonts w:ascii="Calibri" w:eastAsia="Times New Roman" w:hAnsi="Calibri" w:cs="Times New Roman"/>
+                <w:color w:val="000000"/>
+                <w:lang w:eastAsia="uk-UA"/>
+              </w:rPr>
+            </w:pPr>
+          </w:p>
+        </w:tc>
+        <w:tc>
+          <w:tcPr>
+            <w:tcW w:w="833" w:type="pct"/>
+            <w:shd w:val="clear" w:color="auto" w:fill="auto"/>
+            <w:noWrap/>
+            <w:vAlign w:val="center"/>
+          </w:tcPr>
+          <w:p>
+            <w:pPr>
+              <w:spacing w:after="0" w:line="240" w:lineRule="auto"/>
+              <w:jc w:val="center"/>
+              <w:rPr>
+                <w:rFonts w:ascii="Calibri" w:eastAsia="Times New Roman" w:hAnsi="Calibri" w:cs="Times New Roman"/>
+                <w:color w:val="000000"/>
+                <w:lang w:eastAsia="uk-UA"/>
+              </w:rPr>
+            </w:pPr>
+          </w:p>
+        </w:tc>
+        <w:tc>
+          <w:tcPr>
+            <w:tcW w:w="833" w:type="pct"/>
+            <w:shd w:val="clear" w:color="auto" w:fill="auto"/>
+            <w:noWrap/>
+            <w:vAlign w:val="center"/>
+          </w:tcPr>
+          <w:p>
+            <w:pPr>
+              <w:spacing w:after="0" w:line="240" w:lineRule="auto"/>
+              <w:jc w:val="center"/>
+              <w:rPr>
+                <w:rFonts w:ascii="Calibri" w:eastAsia="Times New Roman" w:hAnsi="Calibri" w:cs="Times New Roman"/>
+                <w:color w:val="000000"/>
+                <w:lang w:eastAsia="uk-UA"/>
+              </w:rPr>
+            </w:pPr>
+          </w:p>
+        </w:tc>
+        <w:tc>
+          <w:tcPr>
+            <w:tcW w:w="833" w:type="pct"/>
+            <w:shd w:val="clear" w:color="auto" w:fill="auto"/>
+            <w:noWrap/>
+            <w:vAlign w:val="center"/>
+          </w:tcPr>
+          <w:p>
+            <w:pPr>
+              <w:spacing w:after="0" w:line="240" w:lineRule="auto"/>
+              <w:jc w:val="center"/>
+              <w:rPr>
+                <w:rFonts w:ascii="Calibri" w:eastAsia="Times New Roman" w:hAnsi="Calibri" w:cs="Times New Roman"/>
+                <w:color w:val="000000"/>
+                <w:lang w:eastAsia="uk-UA"/>
+              </w:rPr>
+            </w:pPr>
+          </w:p>
+        </w:tc>
+      </w:tr>
+    </w:tbl>
+    <w:p>
+      <w:pPr>
+        <w:rPr>
+          <w:rFonts w:ascii="Times New Roman" w:hAnsi="Times New Roman" w:cs="Times New Roman"/>
+          <w:sz w:val="28"/>
+          <w:szCs w:val="28"/>
+        </w:rPr>
+      </w:pPr>
+    </w:p>
+    <w:p>
+      <w:pPr>
+        <w:rPr>
+          <w:rFonts w:ascii="Times New Roman" w:hAnsi="Times New Roman" w:cs="Times New Roman"/>
+          <w:sz w:val="28"/>
+          <w:szCs w:val="28"/>
+        </w:rPr>
+      </w:pPr>
+    </w:p>
+    <w:p>
+      <w:pPr>
+        <w:rPr>
+          <w:rFonts w:ascii="Times New Roman" w:hAnsi="Times New Roman" w:cs="Times New Roman"/>
+          <w:sz w:val="28"/>
+          <w:szCs w:val="28"/>
+        </w:rPr>
+      </w:pPr>
+      <w:r>
+        <w:rPr>
+          <w:rFonts w:ascii="Times New Roman" w:hAnsi="Times New Roman" w:cs="Times New Roman"/>
+          <w:sz w:val="28"/>
+          <w:szCs w:val="28"/>
+        </w:rPr>
+        <w:t>Табл. 2 – МТ параметрів стратегії</w:t>
+      </w:r>
+    </w:p>
+    <w:tbl>
+      <w:tblPr>
+        <w:tblW w:w="5000" w:type="pct"/>
+        <w:tblBorders>
+          <w:top w:val="single" w:sz="4" w:space="0" w:color="auto"/>
+          <w:left w:val="single" w:sz="4" w:space="0" w:color="auto"/>
+          <w:bottom w:val="single" w:sz="4" w:space="0" w:color="auto"/>
+          <w:right w:val="single" w:sz="4" w:space="0" w:color="auto"/>
+          <w:insideH w:val="single" w:sz="4" w:space="0" w:color="auto"/>
+          <w:insideV w:val="single" w:sz="4" w:space="0" w:color="auto"/>
+        </w:tblBorders>
+        <w:tblLook w:val="04A0" w:firstRow="1" w:lastRow="0" w:firstColumn="1" w:lastColumn="0" w:noHBand="0" w:noVBand="1"/>
+      </w:tblPr>
+      <w:tblGrid>
+        <w:gridCol w:w="3500"/>
+        <w:gridCol w:w="2793"/>
+        <w:gridCol w:w="3562"/>
+      </w:tblGrid>
+      <w:tr>
+        <w:trPr>
+          <w:trHeight w:val="375"/>
+        </w:trPr>
+        <w:tc>
+          <w:tcPr>
+            <w:tcW w:w="1775" w:type="pct"/>
+            <w:shd w:val="clear" w:color="auto" w:fill="F2F2F2" w:themeFill="background1" w:themeFillShade="F2"/>
+            <w:noWrap/>
+            <w:vAlign w:val="center"/>
+            <w:hideMark/>
+          </w:tcPr>
+          <w:p>
+            <w:pPr>
+              <w:spacing w:after="0" w:line="240" w:lineRule="auto"/>
+              <w:jc w:val="center"/>
+              <w:rPr>
+                <w:rFonts w:ascii="Calibri" w:eastAsia="Times New Roman" w:hAnsi="Calibri" w:cs="Times New Roman"/>
+                <w:b/>
+                <w:bCs/>
+                <w:color w:val="000000"/>
+                <w:sz w:val="24"/>
+                <w:szCs w:val="28"/>
+                <w:lang w:eastAsia="uk-UA"/>
+              </w:rPr>
+            </w:pPr>
+            <w:r>
+              <w:rPr>
+                <w:rFonts w:ascii="Calibri" w:eastAsia="Times New Roman" w:hAnsi="Calibri" w:cs="Times New Roman"/>
+                <w:b/>
+                <w:bCs/>
+                <w:color w:val="000000"/>
+                <w:sz w:val="24"/>
+                <w:szCs w:val="28"/>
+                <w:lang w:eastAsia="uk-UA"/>
+              </w:rPr>
+              <w:t xml:space="preserve">7. </w:t>
+            </w:r>
+            <w:r>
+              <w:rPr>
+                <w:rFonts w:ascii="Calibri" w:eastAsia="Times New Roman" w:hAnsi="Calibri" w:cs="Times New Roman"/>
+                <w:b/>
+                <w:bCs/>
+                <w:color w:val="000000"/>
+                <w:sz w:val="24"/>
+                <w:szCs w:val="28"/>
+                <w:lang w:eastAsia="uk-UA"/>
+              </w:rPr>
+              <w:t>Інвестиційні заходи</w:t>
+            </w:r>
+          </w:p>
+        </w:tc>
+        <w:tc>
+          <w:tcPr>
+            <w:tcW w:w="1415" w:type="pct"/>
+            <w:shd w:val="clear" w:color="auto" w:fill="F2F2F2" w:themeFill="background1" w:themeFillShade="F2"/>
+            <w:noWrap/>
+            <w:vAlign w:val="center"/>
+            <w:hideMark/>
+          </w:tcPr>
+          <w:p>
+            <w:pPr>
+              <w:spacing w:after="0" w:line="240" w:lineRule="auto"/>
+              <w:jc w:val="center"/>
+              <w:rPr>
+                <w:rFonts w:ascii="Calibri" w:eastAsia="Times New Roman" w:hAnsi="Calibri" w:cs="Times New Roman"/>
+                <w:b/>
+                <w:bCs/>
+                <w:color w:val="000000"/>
+                <w:sz w:val="24"/>
+                <w:szCs w:val="28"/>
+                <w:lang w:eastAsia="uk-UA"/>
+              </w:rPr>
+            </w:pPr>
+            <w:r>
+              <w:rPr>
+                <w:rFonts w:ascii="Calibri" w:eastAsia="Times New Roman" w:hAnsi="Calibri" w:cs="Times New Roman"/>
+                <w:b/>
+                <w:bCs/>
+                <w:color w:val="000000"/>
+                <w:sz w:val="24"/>
+                <w:szCs w:val="28"/>
+                <w:lang w:eastAsia="uk-UA"/>
+              </w:rPr>
+              <w:t xml:space="preserve">8. </w:t>
+            </w:r>
+            <w:r>
+              <w:rPr>
+                <w:rFonts w:ascii="Calibri" w:eastAsia="Times New Roman" w:hAnsi="Calibri" w:cs="Times New Roman"/>
+                <w:b/>
+                <w:bCs/>
+                <w:color w:val="000000"/>
+                <w:sz w:val="24"/>
+                <w:szCs w:val="28"/>
+                <w:lang w:eastAsia="uk-UA"/>
+              </w:rPr>
+              <w:t>Заходи щодо інфраструктури</w:t>
+            </w:r>
+          </w:p>
+        </w:tc>
+        <w:tc>
+          <w:tcPr>
+            <w:tcW w:w="1810" w:type="pct"/>
+            <w:shd w:val="clear" w:color="auto" w:fill="F2F2F2" w:themeFill="background1" w:themeFillShade="F2"/>
+            <w:noWrap/>
+            <w:vAlign w:val="center"/>
+            <w:hideMark/>
+          </w:tcPr>
+          <w:p>
+            <w:pPr>
+              <w:spacing w:after="0" w:line="240" w:lineRule="auto"/>
+              <w:jc w:val="center"/>
+              <w:rPr>
+                <w:rFonts w:ascii="Calibri" w:eastAsia="Times New Roman" w:hAnsi="Calibri" w:cs="Times New Roman"/>
+                <w:b/>
+                <w:bCs/>
+                <w:color w:val="000000"/>
+                <w:sz w:val="24"/>
+                <w:szCs w:val="28"/>
+                <w:lang w:eastAsia="uk-UA"/>
+              </w:rPr>
+            </w:pPr>
+            <w:r>
+              <w:rPr>
+                <w:rFonts w:ascii="Calibri" w:eastAsia="Times New Roman" w:hAnsi="Calibri" w:cs="Times New Roman"/>
+                <w:b/>
+                <w:bCs/>
+                <w:color w:val="000000"/>
+                <w:sz w:val="24"/>
+                <w:szCs w:val="28"/>
+                <w:lang w:eastAsia="uk-UA"/>
+              </w:rPr>
+              <w:t xml:space="preserve">9. </w:t>
+            </w:r>
+            <w:r>
+              <w:rPr>
+                <w:rFonts w:ascii="Calibri" w:eastAsia="Times New Roman" w:hAnsi="Calibri" w:cs="Times New Roman"/>
+                <w:b/>
+                <w:bCs/>
+                <w:color w:val="000000"/>
+                <w:sz w:val="24"/>
+                <w:szCs w:val="28"/>
+                <w:lang w:eastAsia="uk-UA"/>
+              </w:rPr>
+              <w:t>Організаційні заходи</w:t>
             </w:r>
           </w:p>
         </w:tc>
@@ -1755,135 +2152,770 @@
         </w:trPr>
         <w:tc>
           <w:tcPr>
-            <w:tcW w:w="833" w:type="pct"/>
-            <w:shd w:val="clear" w:color="auto" w:fill="auto"/>
-            <w:noWrap/>
-            <w:vAlign w:val="center"/>
-          </w:tcPr>
-          <w:p>
-            <w:pPr>
-              <w:spacing w:after="0" w:line="240" w:lineRule="auto"/>
-              <w:jc w:val="center"/>
-              <w:rPr>
-                <w:rFonts w:ascii="Calibri" w:eastAsia="Times New Roman" w:hAnsi="Calibri" w:cs="Times New Roman"/>
-                <w:color w:val="000000"/>
-                <w:lang w:eastAsia="uk-UA"/>
-              </w:rPr>
-            </w:pPr>
-            <w:r>
-              <w:rPr>
-                <w:rFonts w:ascii="Calibri" w:eastAsia="Times New Roman" w:hAnsi="Calibri" w:cs="Times New Roman"/>
-                <w:color w:val="000000"/>
-                <w:lang w:eastAsia="uk-UA"/>
-              </w:rPr>
-              <w:t xml:space="preserve">1.5 </w:t>
-            </w:r>
-            <w:r>
-              <w:rPr>
-                <w:rFonts w:ascii="Calibri" w:eastAsia="Times New Roman" w:hAnsi="Calibri" w:cs="Times New Roman"/>
-                <w:color w:val="000000"/>
-                <w:lang w:eastAsia="uk-UA"/>
-              </w:rPr>
-              <w:t>США</w:t>
-            </w:r>
-          </w:p>
-        </w:tc>
-        <w:tc>
-          <w:tcPr>
-            <w:tcW w:w="833" w:type="pct"/>
-            <w:shd w:val="clear" w:color="auto" w:fill="auto"/>
-            <w:noWrap/>
-            <w:vAlign w:val="center"/>
-          </w:tcPr>
-          <w:p>
-            <w:pPr>
-              <w:spacing w:after="0" w:line="240" w:lineRule="auto"/>
-              <w:jc w:val="center"/>
-              <w:rPr>
-                <w:rFonts w:ascii="Calibri" w:eastAsia="Times New Roman" w:hAnsi="Calibri" w:cs="Times New Roman"/>
-                <w:color w:val="000000"/>
-                <w:lang w:eastAsia="uk-UA"/>
-              </w:rPr>
-            </w:pPr>
-          </w:p>
-        </w:tc>
-        <w:tc>
-          <w:tcPr>
-            <w:tcW w:w="833" w:type="pct"/>
-            <w:shd w:val="clear" w:color="auto" w:fill="auto"/>
-            <w:noWrap/>
-            <w:vAlign w:val="center"/>
-          </w:tcPr>
-          <w:p>
-            <w:pPr>
-              <w:spacing w:after="0" w:line="240" w:lineRule="auto"/>
-              <w:jc w:val="center"/>
-              <w:rPr>
-                <w:rFonts w:ascii="Calibri" w:eastAsia="Times New Roman" w:hAnsi="Calibri" w:cs="Times New Roman"/>
-                <w:color w:val="000000"/>
-                <w:lang w:eastAsia="uk-UA"/>
-              </w:rPr>
-            </w:pPr>
-          </w:p>
-        </w:tc>
-        <w:tc>
-          <w:tcPr>
-            <w:tcW w:w="833" w:type="pct"/>
-            <w:shd w:val="clear" w:color="auto" w:fill="auto"/>
-            <w:noWrap/>
-            <w:vAlign w:val="center"/>
-          </w:tcPr>
-          <w:p>
-            <w:pPr>
-              <w:spacing w:after="0" w:line="240" w:lineRule="auto"/>
-              <w:jc w:val="center"/>
-              <w:rPr>
-                <w:rFonts w:ascii="Calibri" w:eastAsia="Times New Roman" w:hAnsi="Calibri" w:cs="Times New Roman"/>
-                <w:color w:val="000000"/>
-                <w:lang w:eastAsia="uk-UA"/>
-              </w:rPr>
-            </w:pPr>
-          </w:p>
-        </w:tc>
-        <w:tc>
-          <w:tcPr>
-            <w:tcW w:w="833" w:type="pct"/>
-            <w:shd w:val="clear" w:color="auto" w:fill="auto"/>
-            <w:noWrap/>
-            <w:vAlign w:val="center"/>
-          </w:tcPr>
-          <w:p>
-            <w:pPr>
-              <w:spacing w:after="0" w:line="240" w:lineRule="auto"/>
-              <w:jc w:val="center"/>
-              <w:rPr>
-                <w:rFonts w:ascii="Calibri" w:eastAsia="Times New Roman" w:hAnsi="Calibri" w:cs="Times New Roman"/>
-                <w:color w:val="000000"/>
-                <w:lang w:eastAsia="uk-UA"/>
-              </w:rPr>
-            </w:pPr>
-          </w:p>
-        </w:tc>
-        <w:tc>
-          <w:tcPr>
-            <w:tcW w:w="833" w:type="pct"/>
-            <w:shd w:val="clear" w:color="auto" w:fill="auto"/>
-            <w:noWrap/>
-            <w:vAlign w:val="center"/>
-          </w:tcPr>
-          <w:p>
-            <w:pPr>
-              <w:spacing w:after="0" w:line="240" w:lineRule="auto"/>
-              <w:jc w:val="center"/>
-              <w:rPr>
-                <w:rFonts w:ascii="Calibri" w:eastAsia="Times New Roman" w:hAnsi="Calibri" w:cs="Times New Roman"/>
-                <w:color w:val="000000"/>
-                <w:lang w:eastAsia="uk-UA"/>
-              </w:rPr>
-            </w:pPr>
+            <w:tcW w:w="1775" w:type="pct"/>
+            <w:shd w:val="clear" w:color="auto" w:fill="auto"/>
+            <w:noWrap/>
+            <w:vAlign w:val="center"/>
+            <w:hideMark/>
+          </w:tcPr>
+          <w:p>
+            <w:pPr>
+              <w:spacing w:after="0" w:line="240" w:lineRule="auto"/>
+              <w:jc w:val="center"/>
+              <w:rPr>
+                <w:rFonts w:ascii="Calibri" w:eastAsia="Times New Roman" w:hAnsi="Calibri" w:cs="Times New Roman"/>
+                <w:color w:val="000000"/>
+                <w:lang w:eastAsia="uk-UA"/>
+              </w:rPr>
+            </w:pPr>
+            <w:r>
+              <w:rPr>
+                <w:rFonts w:ascii="Calibri" w:eastAsia="Times New Roman" w:hAnsi="Calibri" w:cs="Times New Roman"/>
+                <w:color w:val="000000"/>
+                <w:lang w:eastAsia="uk-UA"/>
+              </w:rPr>
+              <w:t xml:space="preserve">7.1 </w:t>
+            </w:r>
+            <w:r>
+              <w:rPr>
+                <w:rFonts w:ascii="Calibri" w:eastAsia="Times New Roman" w:hAnsi="Calibri" w:cs="Times New Roman"/>
+                <w:color w:val="000000"/>
+                <w:lang w:eastAsia="uk-UA"/>
+              </w:rPr>
+              <w:t>Зниження податків на інвестиції</w:t>
+            </w:r>
+          </w:p>
+        </w:tc>
+        <w:tc>
+          <w:tcPr>
+            <w:tcW w:w="1415" w:type="pct"/>
+            <w:shd w:val="clear" w:color="auto" w:fill="auto"/>
+            <w:noWrap/>
+            <w:vAlign w:val="center"/>
+            <w:hideMark/>
+          </w:tcPr>
+          <w:p>
+            <w:pPr>
+              <w:spacing w:after="0" w:line="240" w:lineRule="auto"/>
+              <w:jc w:val="center"/>
+              <w:rPr>
+                <w:rFonts w:ascii="Calibri" w:eastAsia="Times New Roman" w:hAnsi="Calibri" w:cs="Times New Roman"/>
+                <w:color w:val="000000"/>
+                <w:lang w:eastAsia="uk-UA"/>
+              </w:rPr>
+            </w:pPr>
+            <w:r>
+              <w:rPr>
+                <w:rFonts w:ascii="Calibri" w:eastAsia="Times New Roman" w:hAnsi="Calibri" w:cs="Times New Roman"/>
+                <w:color w:val="000000"/>
+                <w:lang w:eastAsia="uk-UA"/>
+              </w:rPr>
+              <w:t xml:space="preserve">8.1 </w:t>
+            </w:r>
+            <w:r>
+              <w:rPr>
+                <w:rFonts w:ascii="Calibri" w:eastAsia="Times New Roman" w:hAnsi="Calibri" w:cs="Times New Roman"/>
+                <w:color w:val="000000"/>
+                <w:lang w:eastAsia="uk-UA"/>
+              </w:rPr>
+              <w:t>Переобладнання існуючих підприємств</w:t>
+            </w:r>
+          </w:p>
+        </w:tc>
+        <w:tc>
+          <w:tcPr>
+            <w:tcW w:w="1810" w:type="pct"/>
+            <w:shd w:val="clear" w:color="auto" w:fill="auto"/>
+            <w:noWrap/>
+            <w:vAlign w:val="center"/>
+            <w:hideMark/>
+          </w:tcPr>
+          <w:p>
+            <w:pPr>
+              <w:spacing w:after="0" w:line="240" w:lineRule="auto"/>
+              <w:jc w:val="center"/>
+              <w:rPr>
+                <w:rFonts w:ascii="Calibri" w:eastAsia="Times New Roman" w:hAnsi="Calibri" w:cs="Times New Roman"/>
+                <w:color w:val="000000"/>
+                <w:lang w:eastAsia="uk-UA"/>
+              </w:rPr>
+            </w:pPr>
+            <w:r>
+              <w:rPr>
+                <w:rFonts w:ascii="Calibri" w:eastAsia="Times New Roman" w:hAnsi="Calibri" w:cs="Times New Roman"/>
+                <w:color w:val="000000"/>
+                <w:lang w:eastAsia="uk-UA"/>
+              </w:rPr>
+              <w:t xml:space="preserve">9.1 </w:t>
+            </w:r>
+            <w:r>
+              <w:rPr>
+                <w:rFonts w:ascii="Calibri" w:eastAsia="Times New Roman" w:hAnsi="Calibri" w:cs="Times New Roman"/>
+                <w:color w:val="000000"/>
+                <w:lang w:eastAsia="uk-UA"/>
+              </w:rPr>
+              <w:t>Зниження корупції на всіх рівнях</w:t>
+            </w:r>
           </w:p>
         </w:tc>
       </w:tr>
+      <w:tr>
+        <w:trPr>
+          <w:trHeight w:val="300"/>
+        </w:trPr>
+        <w:tc>
+          <w:tcPr>
+            <w:tcW w:w="1775" w:type="pct"/>
+            <w:shd w:val="clear" w:color="auto" w:fill="auto"/>
+            <w:noWrap/>
+            <w:vAlign w:val="center"/>
+            <w:hideMark/>
+          </w:tcPr>
+          <w:p>
+            <w:pPr>
+              <w:spacing w:after="0" w:line="240" w:lineRule="auto"/>
+              <w:jc w:val="center"/>
+              <w:rPr>
+                <w:rFonts w:ascii="Calibri" w:eastAsia="Times New Roman" w:hAnsi="Calibri" w:cs="Times New Roman"/>
+                <w:color w:val="000000"/>
+                <w:lang w:eastAsia="uk-UA"/>
+              </w:rPr>
+            </w:pPr>
+            <w:r>
+              <w:rPr>
+                <w:rFonts w:ascii="Calibri" w:eastAsia="Times New Roman" w:hAnsi="Calibri" w:cs="Times New Roman"/>
+                <w:color w:val="000000"/>
+                <w:lang w:eastAsia="uk-UA"/>
+              </w:rPr>
+              <w:t xml:space="preserve">7.2 </w:t>
+            </w:r>
+            <w:r>
+              <w:rPr>
+                <w:rFonts w:ascii="Calibri" w:eastAsia="Times New Roman" w:hAnsi="Calibri" w:cs="Times New Roman"/>
+                <w:color w:val="000000"/>
+                <w:lang w:eastAsia="uk-UA"/>
+              </w:rPr>
+              <w:t>Заходи з подолання корупції в інвестиційній сфері</w:t>
+            </w:r>
+          </w:p>
+        </w:tc>
+        <w:tc>
+          <w:tcPr>
+            <w:tcW w:w="1415" w:type="pct"/>
+            <w:shd w:val="clear" w:color="auto" w:fill="auto"/>
+            <w:noWrap/>
+            <w:vAlign w:val="center"/>
+            <w:hideMark/>
+          </w:tcPr>
+          <w:p>
+            <w:pPr>
+              <w:spacing w:after="0" w:line="240" w:lineRule="auto"/>
+              <w:jc w:val="center"/>
+              <w:rPr>
+                <w:rFonts w:ascii="Calibri" w:eastAsia="Times New Roman" w:hAnsi="Calibri" w:cs="Times New Roman"/>
+                <w:color w:val="000000"/>
+                <w:lang w:eastAsia="uk-UA"/>
+              </w:rPr>
+            </w:pPr>
+            <w:r>
+              <w:rPr>
+                <w:rFonts w:ascii="Calibri" w:eastAsia="Times New Roman" w:hAnsi="Calibri" w:cs="Times New Roman"/>
+                <w:color w:val="000000"/>
+                <w:lang w:eastAsia="uk-UA"/>
+              </w:rPr>
+              <w:t xml:space="preserve">8.2 </w:t>
+            </w:r>
+            <w:r>
+              <w:rPr>
+                <w:rFonts w:ascii="Calibri" w:eastAsia="Times New Roman" w:hAnsi="Calibri" w:cs="Times New Roman"/>
+                <w:color w:val="000000"/>
+                <w:lang w:eastAsia="uk-UA"/>
+              </w:rPr>
+              <w:t>Нові проекти будівництва кар'єрів та ГКЗ</w:t>
+            </w:r>
+          </w:p>
+        </w:tc>
+        <w:tc>
+          <w:tcPr>
+            <w:tcW w:w="1810" w:type="pct"/>
+            <w:shd w:val="clear" w:color="auto" w:fill="auto"/>
+            <w:noWrap/>
+            <w:vAlign w:val="center"/>
+            <w:hideMark/>
+          </w:tcPr>
+          <w:p>
+            <w:pPr>
+              <w:spacing w:after="0" w:line="240" w:lineRule="auto"/>
+              <w:jc w:val="center"/>
+              <w:rPr>
+                <w:rFonts w:ascii="Calibri" w:eastAsia="Times New Roman" w:hAnsi="Calibri" w:cs="Times New Roman"/>
+                <w:color w:val="000000"/>
+                <w:lang w:eastAsia="uk-UA"/>
+              </w:rPr>
+            </w:pPr>
+            <w:r>
+              <w:rPr>
+                <w:rFonts w:ascii="Calibri" w:eastAsia="Times New Roman" w:hAnsi="Calibri" w:cs="Times New Roman"/>
+                <w:color w:val="000000"/>
+                <w:lang w:eastAsia="uk-UA"/>
+              </w:rPr>
+              <w:t xml:space="preserve">9.2 </w:t>
+            </w:r>
+            <w:r>
+              <w:rPr>
+                <w:rFonts w:ascii="Calibri" w:eastAsia="Times New Roman" w:hAnsi="Calibri" w:cs="Times New Roman"/>
+                <w:color w:val="000000"/>
+                <w:lang w:eastAsia="uk-UA"/>
+              </w:rPr>
+              <w:t>Встановлення нових контактів з іноземними покупцями продукції</w:t>
+            </w:r>
+          </w:p>
+        </w:tc>
+      </w:tr>
+      <w:tr>
+        <w:trPr>
+          <w:trHeight w:val="300"/>
+        </w:trPr>
+        <w:tc>
+          <w:tcPr>
+            <w:tcW w:w="1775" w:type="pct"/>
+            <w:shd w:val="clear" w:color="auto" w:fill="auto"/>
+            <w:noWrap/>
+            <w:vAlign w:val="center"/>
+            <w:hideMark/>
+          </w:tcPr>
+          <w:p>
+            <w:pPr>
+              <w:spacing w:after="0" w:line="240" w:lineRule="auto"/>
+              <w:jc w:val="center"/>
+              <w:rPr>
+                <w:rFonts w:ascii="Calibri" w:eastAsia="Times New Roman" w:hAnsi="Calibri" w:cs="Times New Roman"/>
+                <w:color w:val="000000"/>
+                <w:lang w:eastAsia="uk-UA"/>
+              </w:rPr>
+            </w:pPr>
+            <w:r>
+              <w:rPr>
+                <w:rFonts w:ascii="Calibri" w:eastAsia="Times New Roman" w:hAnsi="Calibri" w:cs="Times New Roman"/>
+                <w:color w:val="000000"/>
+                <w:lang w:eastAsia="uk-UA"/>
+              </w:rPr>
+              <w:t xml:space="preserve">7.3 </w:t>
+            </w:r>
+            <w:r>
+              <w:rPr>
+                <w:rFonts w:ascii="Calibri" w:eastAsia="Times New Roman" w:hAnsi="Calibri" w:cs="Times New Roman"/>
+                <w:color w:val="000000"/>
+                <w:lang w:eastAsia="uk-UA"/>
+              </w:rPr>
+              <w:t xml:space="preserve">Зовнішня пропаганда </w:t>
+            </w:r>
+            <w:proofErr w:type="spellStart"/>
+            <w:r>
+              <w:rPr>
+                <w:rFonts w:ascii="Calibri" w:eastAsia="Times New Roman" w:hAnsi="Calibri" w:cs="Times New Roman"/>
+                <w:color w:val="000000"/>
+                <w:lang w:eastAsia="uk-UA"/>
+              </w:rPr>
+              <w:t>інвестриційної</w:t>
+            </w:r>
+            <w:proofErr w:type="spellEnd"/>
+            <w:r>
+              <w:rPr>
+                <w:rFonts w:ascii="Calibri" w:eastAsia="Times New Roman" w:hAnsi="Calibri" w:cs="Times New Roman"/>
+                <w:color w:val="000000"/>
+                <w:lang w:eastAsia="uk-UA"/>
+              </w:rPr>
+              <w:t xml:space="preserve"> привабливості</w:t>
+            </w:r>
+          </w:p>
+        </w:tc>
+        <w:tc>
+          <w:tcPr>
+            <w:tcW w:w="1415" w:type="pct"/>
+            <w:shd w:val="clear" w:color="auto" w:fill="auto"/>
+            <w:noWrap/>
+            <w:vAlign w:val="center"/>
+            <w:hideMark/>
+          </w:tcPr>
+          <w:p>
+            <w:pPr>
+              <w:spacing w:after="0" w:line="240" w:lineRule="auto"/>
+              <w:jc w:val="center"/>
+              <w:rPr>
+                <w:rFonts w:ascii="Calibri" w:eastAsia="Times New Roman" w:hAnsi="Calibri" w:cs="Times New Roman"/>
+                <w:color w:val="000000"/>
+                <w:lang w:eastAsia="uk-UA"/>
+              </w:rPr>
+            </w:pPr>
+            <w:r>
+              <w:rPr>
+                <w:rFonts w:ascii="Calibri" w:eastAsia="Times New Roman" w:hAnsi="Calibri" w:cs="Times New Roman"/>
+                <w:color w:val="000000"/>
+                <w:lang w:eastAsia="uk-UA"/>
+              </w:rPr>
+              <w:t xml:space="preserve">8.3 </w:t>
+            </w:r>
+            <w:r>
+              <w:rPr>
+                <w:rFonts w:ascii="Calibri" w:eastAsia="Times New Roman" w:hAnsi="Calibri" w:cs="Times New Roman"/>
+                <w:color w:val="000000"/>
+                <w:lang w:eastAsia="uk-UA"/>
+              </w:rPr>
+              <w:t>Відкриття іноземних філій металургійних конгломератів</w:t>
+            </w:r>
+          </w:p>
+        </w:tc>
+        <w:tc>
+          <w:tcPr>
+            <w:tcW w:w="1810" w:type="pct"/>
+            <w:shd w:val="clear" w:color="auto" w:fill="auto"/>
+            <w:noWrap/>
+            <w:vAlign w:val="center"/>
+            <w:hideMark/>
+          </w:tcPr>
+          <w:p>
+            <w:pPr>
+              <w:spacing w:after="0" w:line="240" w:lineRule="auto"/>
+              <w:jc w:val="center"/>
+              <w:rPr>
+                <w:rFonts w:ascii="Calibri" w:eastAsia="Times New Roman" w:hAnsi="Calibri" w:cs="Times New Roman"/>
+                <w:color w:val="000000"/>
+                <w:lang w:eastAsia="uk-UA"/>
+              </w:rPr>
+            </w:pPr>
+            <w:r>
+              <w:rPr>
+                <w:rFonts w:ascii="Calibri" w:eastAsia="Times New Roman" w:hAnsi="Calibri" w:cs="Times New Roman"/>
+                <w:color w:val="000000"/>
+                <w:lang w:eastAsia="uk-UA"/>
+              </w:rPr>
+              <w:t xml:space="preserve">9.3 </w:t>
+            </w:r>
+            <w:r>
+              <w:rPr>
+                <w:rFonts w:ascii="Calibri" w:eastAsia="Times New Roman" w:hAnsi="Calibri" w:cs="Times New Roman"/>
+                <w:color w:val="000000"/>
+                <w:lang w:eastAsia="uk-UA"/>
+              </w:rPr>
+              <w:t>Пропаганда престижності професії металурга</w:t>
+            </w:r>
+          </w:p>
+        </w:tc>
+      </w:tr>
+      <w:tr>
+        <w:trPr>
+          <w:trHeight w:val="300"/>
+        </w:trPr>
+        <w:tc>
+          <w:tcPr>
+            <w:tcW w:w="1775" w:type="pct"/>
+            <w:shd w:val="clear" w:color="auto" w:fill="auto"/>
+            <w:noWrap/>
+            <w:vAlign w:val="center"/>
+            <w:hideMark/>
+          </w:tcPr>
+          <w:p>
+            <w:pPr>
+              <w:spacing w:after="0" w:line="240" w:lineRule="auto"/>
+              <w:jc w:val="center"/>
+              <w:rPr>
+                <w:rFonts w:ascii="Calibri" w:eastAsia="Times New Roman" w:hAnsi="Calibri" w:cs="Times New Roman"/>
+                <w:color w:val="000000"/>
+                <w:lang w:eastAsia="uk-UA"/>
+              </w:rPr>
+            </w:pPr>
+            <w:r>
+              <w:rPr>
+                <w:rFonts w:ascii="Calibri" w:eastAsia="Times New Roman" w:hAnsi="Calibri" w:cs="Times New Roman"/>
+                <w:color w:val="000000"/>
+                <w:lang w:eastAsia="uk-UA"/>
+              </w:rPr>
+              <w:t xml:space="preserve">7.4 </w:t>
+            </w:r>
+            <w:r>
+              <w:rPr>
+                <w:rFonts w:ascii="Calibri" w:eastAsia="Times New Roman" w:hAnsi="Calibri" w:cs="Times New Roman"/>
+                <w:color w:val="000000"/>
+                <w:lang w:eastAsia="uk-UA"/>
+              </w:rPr>
+              <w:t>Збільшення частки бюджету на внутрішні інвестиції</w:t>
+            </w:r>
+          </w:p>
+        </w:tc>
+        <w:tc>
+          <w:tcPr>
+            <w:tcW w:w="1415" w:type="pct"/>
+            <w:shd w:val="clear" w:color="auto" w:fill="auto"/>
+            <w:noWrap/>
+            <w:vAlign w:val="center"/>
+            <w:hideMark/>
+          </w:tcPr>
+          <w:p>
+            <w:pPr>
+              <w:spacing w:after="0" w:line="240" w:lineRule="auto"/>
+              <w:jc w:val="center"/>
+              <w:rPr>
+                <w:rFonts w:ascii="Calibri" w:eastAsia="Times New Roman" w:hAnsi="Calibri" w:cs="Times New Roman"/>
+                <w:color w:val="000000"/>
+                <w:lang w:eastAsia="uk-UA"/>
+              </w:rPr>
+            </w:pPr>
+            <w:r>
+              <w:rPr>
+                <w:rFonts w:ascii="Calibri" w:eastAsia="Times New Roman" w:hAnsi="Calibri" w:cs="Times New Roman"/>
+                <w:color w:val="000000"/>
+                <w:lang w:eastAsia="uk-UA"/>
+              </w:rPr>
+              <w:t xml:space="preserve">8.4 </w:t>
+            </w:r>
+            <w:r>
+              <w:rPr>
+                <w:rFonts w:ascii="Calibri" w:eastAsia="Times New Roman" w:hAnsi="Calibri" w:cs="Times New Roman"/>
+                <w:color w:val="000000"/>
+                <w:lang w:eastAsia="uk-UA"/>
+              </w:rPr>
+              <w:t>Реорганізація транспортних розв'язок</w:t>
+            </w:r>
+          </w:p>
+        </w:tc>
+        <w:tc>
+          <w:tcPr>
+            <w:tcW w:w="1810" w:type="pct"/>
+            <w:shd w:val="clear" w:color="auto" w:fill="auto"/>
+            <w:noWrap/>
+            <w:vAlign w:val="center"/>
+            <w:hideMark/>
+          </w:tcPr>
+          <w:p>
+            <w:pPr>
+              <w:spacing w:after="0" w:line="240" w:lineRule="auto"/>
+              <w:jc w:val="center"/>
+              <w:rPr>
+                <w:rFonts w:ascii="Calibri" w:eastAsia="Times New Roman" w:hAnsi="Calibri" w:cs="Times New Roman"/>
+                <w:color w:val="000000"/>
+                <w:lang w:eastAsia="uk-UA"/>
+              </w:rPr>
+            </w:pPr>
+            <w:r>
+              <w:rPr>
+                <w:rFonts w:ascii="Calibri" w:eastAsia="Times New Roman" w:hAnsi="Calibri" w:cs="Times New Roman"/>
+                <w:color w:val="000000"/>
+                <w:lang w:eastAsia="uk-UA"/>
+              </w:rPr>
+              <w:t xml:space="preserve">9.4 </w:t>
+            </w:r>
+            <w:r>
+              <w:rPr>
+                <w:rFonts w:ascii="Calibri" w:eastAsia="Times New Roman" w:hAnsi="Calibri" w:cs="Times New Roman"/>
+                <w:color w:val="000000"/>
+                <w:lang w:eastAsia="uk-UA"/>
+              </w:rPr>
+              <w:t>Зниження пенсійного віку для окремих категорій металургійних працівників</w:t>
+            </w:r>
+          </w:p>
+        </w:tc>
+      </w:tr>
+      <w:tr>
+        <w:trPr>
+          <w:trHeight w:val="300"/>
+        </w:trPr>
+        <w:tc>
+          <w:tcPr>
+            <w:tcW w:w="1775" w:type="pct"/>
+            <w:shd w:val="clear" w:color="auto" w:fill="auto"/>
+            <w:noWrap/>
+            <w:vAlign w:val="center"/>
+            <w:hideMark/>
+          </w:tcPr>
+          <w:p>
+            <w:pPr>
+              <w:spacing w:after="0" w:line="240" w:lineRule="auto"/>
+              <w:jc w:val="center"/>
+              <w:rPr>
+                <w:rFonts w:ascii="Calibri" w:eastAsia="Times New Roman" w:hAnsi="Calibri" w:cs="Times New Roman"/>
+                <w:color w:val="000000"/>
+                <w:lang w:eastAsia="uk-UA"/>
+              </w:rPr>
+            </w:pPr>
+            <w:r>
+              <w:rPr>
+                <w:rFonts w:ascii="Calibri" w:eastAsia="Times New Roman" w:hAnsi="Calibri" w:cs="Times New Roman"/>
+                <w:color w:val="000000"/>
+                <w:lang w:eastAsia="uk-UA"/>
+              </w:rPr>
+              <w:t xml:space="preserve">7.5 </w:t>
+            </w:r>
+            <w:r>
+              <w:rPr>
+                <w:rFonts w:ascii="Calibri" w:eastAsia="Times New Roman" w:hAnsi="Calibri" w:cs="Times New Roman"/>
+                <w:color w:val="000000"/>
+                <w:lang w:eastAsia="uk-UA"/>
+              </w:rPr>
+              <w:t>Підтримка існуючих, створення нових інвестиційних фондів для населення</w:t>
+            </w:r>
+          </w:p>
+        </w:tc>
+        <w:tc>
+          <w:tcPr>
+            <w:tcW w:w="1415" w:type="pct"/>
+            <w:shd w:val="clear" w:color="auto" w:fill="auto"/>
+            <w:noWrap/>
+            <w:vAlign w:val="center"/>
+            <w:hideMark/>
+          </w:tcPr>
+          <w:p>
+            <w:pPr>
+              <w:spacing w:after="0" w:line="240" w:lineRule="auto"/>
+              <w:jc w:val="center"/>
+              <w:rPr>
+                <w:rFonts w:ascii="Calibri" w:eastAsia="Times New Roman" w:hAnsi="Calibri" w:cs="Times New Roman"/>
+                <w:color w:val="000000"/>
+                <w:lang w:eastAsia="uk-UA"/>
+              </w:rPr>
+            </w:pPr>
+            <w:r>
+              <w:rPr>
+                <w:rFonts w:ascii="Calibri" w:eastAsia="Times New Roman" w:hAnsi="Calibri" w:cs="Times New Roman"/>
+                <w:color w:val="000000"/>
+                <w:lang w:eastAsia="uk-UA"/>
+              </w:rPr>
+              <w:t xml:space="preserve">8.5 </w:t>
+            </w:r>
+            <w:r>
+              <w:rPr>
+                <w:rFonts w:ascii="Calibri" w:eastAsia="Times New Roman" w:hAnsi="Calibri" w:cs="Times New Roman"/>
+                <w:color w:val="000000"/>
+                <w:lang w:eastAsia="uk-UA"/>
+              </w:rPr>
+              <w:t>Розробка родовищ, близьких до переробних підприємств</w:t>
+            </w:r>
+          </w:p>
+        </w:tc>
+        <w:tc>
+          <w:tcPr>
+            <w:tcW w:w="1810" w:type="pct"/>
+            <w:shd w:val="clear" w:color="auto" w:fill="auto"/>
+            <w:noWrap/>
+            <w:vAlign w:val="center"/>
+            <w:hideMark/>
+          </w:tcPr>
+          <w:p>
+            <w:pPr>
+              <w:spacing w:after="0" w:line="240" w:lineRule="auto"/>
+              <w:jc w:val="center"/>
+              <w:rPr>
+                <w:rFonts w:ascii="Calibri" w:eastAsia="Times New Roman" w:hAnsi="Calibri" w:cs="Times New Roman"/>
+                <w:color w:val="000000"/>
+                <w:lang w:eastAsia="uk-UA"/>
+              </w:rPr>
+            </w:pPr>
+            <w:r>
+              <w:rPr>
+                <w:rFonts w:ascii="Calibri" w:eastAsia="Times New Roman" w:hAnsi="Calibri" w:cs="Times New Roman"/>
+                <w:color w:val="000000"/>
+                <w:lang w:eastAsia="uk-UA"/>
+              </w:rPr>
+              <w:t xml:space="preserve">9.5 </w:t>
+            </w:r>
+            <w:r>
+              <w:rPr>
+                <w:rFonts w:ascii="Calibri" w:eastAsia="Times New Roman" w:hAnsi="Calibri" w:cs="Times New Roman"/>
+                <w:color w:val="000000"/>
+                <w:lang w:eastAsia="uk-UA"/>
+              </w:rPr>
+              <w:t>Підвищення рівня оплати праці</w:t>
+            </w:r>
+          </w:p>
+        </w:tc>
+      </w:tr>
+      <w:tr>
+        <w:trPr>
+          <w:trHeight w:val="300"/>
+        </w:trPr>
+        <w:tc>
+          <w:tcPr>
+            <w:tcW w:w="1775" w:type="pct"/>
+            <w:shd w:val="clear" w:color="auto" w:fill="auto"/>
+            <w:noWrap/>
+            <w:vAlign w:val="center"/>
+            <w:hideMark/>
+          </w:tcPr>
+          <w:p>
+            <w:pPr>
+              <w:spacing w:after="0" w:line="240" w:lineRule="auto"/>
+              <w:jc w:val="center"/>
+              <w:rPr>
+                <w:rFonts w:ascii="Calibri" w:eastAsia="Times New Roman" w:hAnsi="Calibri" w:cs="Times New Roman"/>
+                <w:color w:val="000000"/>
+                <w:lang w:eastAsia="uk-UA"/>
+              </w:rPr>
+            </w:pPr>
+          </w:p>
+        </w:tc>
+        <w:tc>
+          <w:tcPr>
+            <w:tcW w:w="1415" w:type="pct"/>
+            <w:shd w:val="clear" w:color="auto" w:fill="auto"/>
+            <w:noWrap/>
+            <w:vAlign w:val="center"/>
+            <w:hideMark/>
+          </w:tcPr>
+          <w:p>
+            <w:pPr>
+              <w:spacing w:after="0" w:line="240" w:lineRule="auto"/>
+              <w:jc w:val="center"/>
+              <w:rPr>
+                <w:rFonts w:ascii="Calibri" w:eastAsia="Times New Roman" w:hAnsi="Calibri" w:cs="Times New Roman"/>
+                <w:color w:val="000000"/>
+                <w:lang w:eastAsia="uk-UA"/>
+              </w:rPr>
+            </w:pPr>
+            <w:r>
+              <w:rPr>
+                <w:rFonts w:ascii="Calibri" w:eastAsia="Times New Roman" w:hAnsi="Calibri" w:cs="Times New Roman"/>
+                <w:color w:val="000000"/>
+                <w:lang w:eastAsia="uk-UA"/>
+              </w:rPr>
+              <w:t xml:space="preserve">8.6 </w:t>
+            </w:r>
+            <w:r>
+              <w:rPr>
+                <w:rFonts w:ascii="Calibri" w:eastAsia="Times New Roman" w:hAnsi="Calibri" w:cs="Times New Roman"/>
+                <w:color w:val="000000"/>
+                <w:lang w:eastAsia="uk-UA"/>
+              </w:rPr>
+              <w:t>Перехід на обладнання міжнародного рівня якості</w:t>
+            </w:r>
+          </w:p>
+        </w:tc>
+        <w:tc>
+          <w:tcPr>
+            <w:tcW w:w="1810" w:type="pct"/>
+            <w:shd w:val="clear" w:color="auto" w:fill="auto"/>
+            <w:noWrap/>
+            <w:vAlign w:val="center"/>
+            <w:hideMark/>
+          </w:tcPr>
+          <w:p>
+            <w:pPr>
+              <w:spacing w:after="0" w:line="240" w:lineRule="auto"/>
+              <w:jc w:val="center"/>
+              <w:rPr>
+                <w:rFonts w:ascii="Calibri" w:eastAsia="Times New Roman" w:hAnsi="Calibri" w:cs="Times New Roman"/>
+                <w:color w:val="000000"/>
+                <w:lang w:eastAsia="uk-UA"/>
+              </w:rPr>
+            </w:pPr>
+            <w:r>
+              <w:rPr>
+                <w:rFonts w:ascii="Calibri" w:eastAsia="Times New Roman" w:hAnsi="Calibri" w:cs="Times New Roman"/>
+                <w:color w:val="000000"/>
+                <w:lang w:eastAsia="uk-UA"/>
+              </w:rPr>
+              <w:t xml:space="preserve">9.6 </w:t>
+            </w:r>
+            <w:r>
+              <w:rPr>
+                <w:rFonts w:ascii="Calibri" w:eastAsia="Times New Roman" w:hAnsi="Calibri" w:cs="Times New Roman"/>
+                <w:color w:val="000000"/>
+                <w:lang w:eastAsia="uk-UA"/>
+              </w:rPr>
+              <w:t>Перегляд доцільності співпраці зі старими постачальниками</w:t>
+            </w:r>
+          </w:p>
+        </w:tc>
+      </w:tr>
+      <w:tr>
+        <w:trPr>
+          <w:trHeight w:val="300"/>
+        </w:trPr>
+        <w:tc>
+          <w:tcPr>
+            <w:tcW w:w="1775" w:type="pct"/>
+            <w:shd w:val="clear" w:color="auto" w:fill="auto"/>
+            <w:noWrap/>
+            <w:vAlign w:val="center"/>
+            <w:hideMark/>
+          </w:tcPr>
+          <w:p>
+            <w:pPr>
+              <w:spacing w:after="0" w:line="240" w:lineRule="auto"/>
+              <w:jc w:val="center"/>
+              <w:rPr>
+                <w:rFonts w:ascii="Calibri" w:eastAsia="Times New Roman" w:hAnsi="Calibri" w:cs="Times New Roman"/>
+                <w:color w:val="000000"/>
+                <w:lang w:eastAsia="uk-UA"/>
+              </w:rPr>
+            </w:pPr>
+          </w:p>
+        </w:tc>
+        <w:tc>
+          <w:tcPr>
+            <w:tcW w:w="1415" w:type="pct"/>
+            <w:shd w:val="clear" w:color="auto" w:fill="auto"/>
+            <w:noWrap/>
+            <w:vAlign w:val="center"/>
+            <w:hideMark/>
+          </w:tcPr>
+          <w:p>
+            <w:pPr>
+              <w:spacing w:after="0" w:line="240" w:lineRule="auto"/>
+              <w:jc w:val="center"/>
+              <w:rPr>
+                <w:rFonts w:ascii="Calibri" w:eastAsia="Times New Roman" w:hAnsi="Calibri" w:cs="Times New Roman"/>
+                <w:color w:val="000000"/>
+                <w:lang w:eastAsia="uk-UA"/>
+              </w:rPr>
+            </w:pPr>
+          </w:p>
+        </w:tc>
+        <w:tc>
+          <w:tcPr>
+            <w:tcW w:w="1810" w:type="pct"/>
+            <w:shd w:val="clear" w:color="auto" w:fill="auto"/>
+            <w:noWrap/>
+            <w:vAlign w:val="center"/>
+            <w:hideMark/>
+          </w:tcPr>
+          <w:p>
+            <w:pPr>
+              <w:spacing w:after="0" w:line="240" w:lineRule="auto"/>
+              <w:jc w:val="center"/>
+              <w:rPr>
+                <w:rFonts w:ascii="Calibri" w:eastAsia="Times New Roman" w:hAnsi="Calibri" w:cs="Times New Roman"/>
+                <w:color w:val="000000"/>
+                <w:lang w:eastAsia="uk-UA"/>
+              </w:rPr>
+            </w:pPr>
+            <w:r>
+              <w:rPr>
+                <w:rFonts w:ascii="Calibri" w:eastAsia="Times New Roman" w:hAnsi="Calibri" w:cs="Times New Roman"/>
+                <w:color w:val="000000"/>
+                <w:lang w:eastAsia="uk-UA"/>
+              </w:rPr>
+              <w:t>9.7</w:t>
+            </w:r>
+            <w:r>
+              <w:rPr>
+                <w:rFonts w:ascii="Calibri" w:eastAsia="Times New Roman" w:hAnsi="Calibri" w:cs="Times New Roman"/>
+                <w:color w:val="000000"/>
+                <w:lang w:eastAsia="uk-UA"/>
+              </w:rPr>
+              <w:t>Еволюційна заміна олі</w:t>
+            </w:r>
+            <w:r>
+              <w:rPr>
+                <w:rFonts w:ascii="Calibri" w:eastAsia="Times New Roman" w:hAnsi="Calibri" w:cs="Times New Roman"/>
+                <w:color w:val="000000"/>
+                <w:lang w:eastAsia="uk-UA"/>
+              </w:rPr>
+              <w:t>гархічної формації в галузі</w:t>
+            </w:r>
+          </w:p>
+        </w:tc>
+      </w:tr>
+      <w:bookmarkEnd w:id="0"/>
     </w:tbl>
     <w:p>
       <w:pPr>

</xml_diff>